<commit_message>
update FFD && SRFFD
</commit_message>
<xml_diff>
--- a/Chapter 4/Quick Question. Chapter 04.docx
+++ b/Chapter 4/Quick Question. Chapter 04.docx
@@ -197,6 +197,9 @@
       </w:r>
     </w:p>
     <w:p>
+      <w:pPr>
+        <w:spacing w:after="0"/>
+      </w:pPr>
       <w:r>
         <w:t>Quick question : chapter 0</w:t>
       </w:r>
@@ -206,6 +209,7 @@
     </w:p>
     <w:p>
       <w:pPr>
+        <w:spacing w:after="0"/>
         <w:rPr>
           <w:b w:val="0"/>
           <w:i/>
@@ -390,6 +394,7 @@
       <w:r>
         <w:rPr>
           <w:b w:val="0"/>
+          <w:noProof/>
         </w:rPr>
         <w:drawing>
           <wp:inline distT="0" distB="0" distL="0" distR="0" wp14:anchorId="0965B2B4" wp14:editId="553616BD">
@@ -439,19 +444,35 @@
       <w:r>
         <w:t xml:space="preserve"> </w:t>
       </w:r>
-      <w:fldSimple w:instr=" SEQ Figure \* ARABIC ">
-        <w:r>
-          <w:rPr>
-            <w:noProof/>
-          </w:rPr>
-          <w:t>1</w:t>
-        </w:r>
-      </w:fldSimple>
+      <w:r>
+        <w:fldChar w:fldCharType="begin"/>
+      </w:r>
+      <w:r>
+        <w:instrText xml:space="preserve"> SEQ Figure \* ARABIC </w:instrText>
+      </w:r>
+      <w:r>
+        <w:fldChar w:fldCharType="separate"/>
+      </w:r>
+      <w:r>
+        <w:rPr>
+          <w:noProof/>
+        </w:rPr>
+        <w:t>1</w:t>
+      </w:r>
+      <w:r>
+        <w:rPr>
+          <w:noProof/>
+        </w:rPr>
+        <w:fldChar w:fldCharType="end"/>
+      </w:r>
       <w:r>
         <w:t>: Mạch cộng toàn phần 4 bit</w:t>
       </w:r>
     </w:p>
     <w:p>
+      <w:pPr>
+        <w:spacing w:after="0"/>
+      </w:pPr>
       <w:r>
         <w:t xml:space="preserve">Bảng trạng thái </w:t>
       </w:r>
@@ -532,16 +553,18 @@
               <w:rPr>
                 <w:b w:val="0"/>
                 <w:bCs/>
-              </w:rPr>
-            </w:pPr>
-            <w:r>
-              <w:rPr>
-                <w:rFonts w:ascii="inherit" w:hAnsi="inherit" w:cs="Poppins"/>
-                <w:b w:val="0"/>
-                <w:bCs/>
                 <w:color w:val="3D3D3D"/>
-                <w:sz w:val="21"/>
-                <w:szCs w:val="21"/>
+                <w:sz w:val="22"/>
+                <w:szCs w:val="22"/>
+              </w:rPr>
+            </w:pPr>
+            <w:r>
+              <w:rPr>
+                <w:b w:val="0"/>
+                <w:bCs/>
+                <w:color w:val="3D3D3D"/>
+                <w:sz w:val="22"/>
+                <w:szCs w:val="22"/>
               </w:rPr>
               <w:t>0</w:t>
             </w:r>
@@ -557,16 +580,18 @@
               <w:rPr>
                 <w:b w:val="0"/>
                 <w:bCs/>
-              </w:rPr>
-            </w:pPr>
-            <w:r>
-              <w:rPr>
-                <w:rFonts w:ascii="inherit" w:hAnsi="inherit" w:cs="Poppins"/>
-                <w:b w:val="0"/>
-                <w:bCs/>
                 <w:color w:val="3D3D3D"/>
-                <w:sz w:val="21"/>
-                <w:szCs w:val="21"/>
+                <w:sz w:val="22"/>
+                <w:szCs w:val="22"/>
+              </w:rPr>
+            </w:pPr>
+            <w:r>
+              <w:rPr>
+                <w:b w:val="0"/>
+                <w:bCs/>
+                <w:color w:val="3D3D3D"/>
+                <w:sz w:val="22"/>
+                <w:szCs w:val="22"/>
               </w:rPr>
               <w:t>0</w:t>
             </w:r>
@@ -582,18 +607,20 @@
               <w:rPr>
                 <w:b w:val="0"/>
                 <w:bCs/>
-              </w:rPr>
-            </w:pPr>
-            <w:r>
-              <w:rPr>
-                <w:rFonts w:ascii="inherit" w:hAnsi="inherit" w:cs="Poppins"/>
-                <w:b w:val="0"/>
-                <w:bCs/>
                 <w:color w:val="3D3D3D"/>
-                <w:sz w:val="21"/>
-                <w:szCs w:val="21"/>
-              </w:rPr>
-              <w:t>1</w:t>
+                <w:sz w:val="22"/>
+                <w:szCs w:val="22"/>
+              </w:rPr>
+            </w:pPr>
+            <w:r>
+              <w:rPr>
+                <w:b w:val="0"/>
+                <w:bCs/>
+                <w:color w:val="3D3D3D"/>
+                <w:sz w:val="22"/>
+                <w:szCs w:val="22"/>
+              </w:rPr>
+              <w:t>0</w:t>
             </w:r>
           </w:p>
         </w:tc>
@@ -607,16 +634,18 @@
               <w:rPr>
                 <w:b w:val="0"/>
                 <w:bCs/>
-              </w:rPr>
-            </w:pPr>
-            <w:r>
-              <w:rPr>
-                <w:rFonts w:ascii="inherit" w:hAnsi="inherit" w:cs="Poppins"/>
-                <w:b w:val="0"/>
-                <w:bCs/>
                 <w:color w:val="3D3D3D"/>
-                <w:sz w:val="21"/>
-                <w:szCs w:val="21"/>
+                <w:sz w:val="22"/>
+                <w:szCs w:val="22"/>
+              </w:rPr>
+            </w:pPr>
+            <w:r>
+              <w:rPr>
+                <w:b w:val="0"/>
+                <w:bCs/>
+                <w:color w:val="3D3D3D"/>
+                <w:sz w:val="22"/>
+                <w:szCs w:val="22"/>
               </w:rPr>
               <w:t>0</w:t>
             </w:r>
@@ -632,18 +661,20 @@
               <w:rPr>
                 <w:b w:val="0"/>
                 <w:bCs/>
-              </w:rPr>
-            </w:pPr>
-            <w:r>
-              <w:rPr>
-                <w:rFonts w:ascii="inherit" w:hAnsi="inherit" w:cs="Poppins"/>
-                <w:b w:val="0"/>
-                <w:bCs/>
                 <w:color w:val="3D3D3D"/>
-                <w:sz w:val="21"/>
-                <w:szCs w:val="21"/>
-              </w:rPr>
-              <w:t>1</w:t>
+                <w:sz w:val="22"/>
+                <w:szCs w:val="22"/>
+              </w:rPr>
+            </w:pPr>
+            <w:r>
+              <w:rPr>
+                <w:b w:val="0"/>
+                <w:bCs/>
+                <w:color w:val="3D3D3D"/>
+                <w:sz w:val="22"/>
+                <w:szCs w:val="22"/>
+              </w:rPr>
+              <w:t>0</w:t>
             </w:r>
           </w:p>
         </w:tc>
@@ -659,16 +690,17 @@
               <w:rPr>
                 <w:b w:val="0"/>
                 <w:bCs/>
-              </w:rPr>
-            </w:pPr>
-            <w:r>
-              <w:rPr>
-                <w:rFonts w:ascii="inherit" w:hAnsi="inherit" w:cs="Poppins"/>
+                <w:sz w:val="22"/>
+                <w:szCs w:val="22"/>
+              </w:rPr>
+            </w:pPr>
+            <w:r>
+              <w:rPr>
                 <w:b w:val="0"/>
                 <w:bCs/>
                 <w:color w:val="3D3D3D"/>
-                <w:sz w:val="21"/>
-                <w:szCs w:val="21"/>
+                <w:sz w:val="22"/>
+                <w:szCs w:val="22"/>
               </w:rPr>
               <w:t>0</w:t>
             </w:r>
@@ -684,18 +716,19 @@
               <w:rPr>
                 <w:b w:val="0"/>
                 <w:bCs/>
-              </w:rPr>
-            </w:pPr>
-            <w:r>
-              <w:rPr>
-                <w:rFonts w:ascii="inherit" w:hAnsi="inherit" w:cs="Poppins"/>
+                <w:sz w:val="22"/>
+                <w:szCs w:val="22"/>
+              </w:rPr>
+            </w:pPr>
+            <w:r>
+              <w:rPr>
                 <w:b w:val="0"/>
                 <w:bCs/>
                 <w:color w:val="3D3D3D"/>
-                <w:sz w:val="21"/>
-                <w:szCs w:val="21"/>
-              </w:rPr>
-              <w:t>1</w:t>
+                <w:sz w:val="22"/>
+                <w:szCs w:val="22"/>
+              </w:rPr>
+              <w:t>0</w:t>
             </w:r>
           </w:p>
         </w:tc>
@@ -709,18 +742,19 @@
               <w:rPr>
                 <w:b w:val="0"/>
                 <w:bCs/>
-              </w:rPr>
-            </w:pPr>
-            <w:r>
-              <w:rPr>
-                <w:rFonts w:ascii="inherit" w:hAnsi="inherit" w:cs="Poppins"/>
+                <w:sz w:val="22"/>
+                <w:szCs w:val="22"/>
+              </w:rPr>
+            </w:pPr>
+            <w:r>
+              <w:rPr>
                 <w:b w:val="0"/>
                 <w:bCs/>
                 <w:color w:val="3D3D3D"/>
-                <w:sz w:val="21"/>
-                <w:szCs w:val="21"/>
-              </w:rPr>
-              <w:t>0</w:t>
+                <w:sz w:val="22"/>
+                <w:szCs w:val="22"/>
+              </w:rPr>
+              <w:t>1</w:t>
             </w:r>
           </w:p>
         </w:tc>
@@ -734,18 +768,18 @@
               <w:rPr>
                 <w:b w:val="0"/>
                 <w:bCs/>
-              </w:rPr>
-            </w:pPr>
-            <w:r>
-              <w:rPr>
-                <w:rFonts w:ascii="inherit" w:hAnsi="inherit" w:cs="Poppins"/>
-                <w:b w:val="0"/>
-                <w:bCs/>
-                <w:color w:val="3D3D3D"/>
-                <w:sz w:val="21"/>
-                <w:szCs w:val="21"/>
-              </w:rPr>
-              <w:t>0</w:t>
+                <w:sz w:val="22"/>
+                <w:szCs w:val="22"/>
+              </w:rPr>
+            </w:pPr>
+            <w:r>
+              <w:rPr>
+                <w:b w:val="0"/>
+                <w:bCs/>
+                <w:sz w:val="22"/>
+                <w:szCs w:val="22"/>
+              </w:rPr>
+              <w:t>1</w:t>
             </w:r>
           </w:p>
         </w:tc>
@@ -759,18 +793,18 @@
               <w:rPr>
                 <w:b w:val="0"/>
                 <w:bCs/>
-              </w:rPr>
-            </w:pPr>
-            <w:r>
-              <w:rPr>
-                <w:rFonts w:ascii="inherit" w:hAnsi="inherit" w:cs="Poppins"/>
-                <w:b w:val="0"/>
-                <w:bCs/>
-                <w:color w:val="3D3D3D"/>
-                <w:sz w:val="21"/>
-                <w:szCs w:val="21"/>
-              </w:rPr>
-              <w:t>1</w:t>
+                <w:sz w:val="22"/>
+                <w:szCs w:val="22"/>
+              </w:rPr>
+            </w:pPr>
+            <w:r>
+              <w:rPr>
+                <w:b w:val="0"/>
+                <w:bCs/>
+                <w:sz w:val="22"/>
+                <w:szCs w:val="22"/>
+              </w:rPr>
+              <w:t>0</w:t>
             </w:r>
           </w:p>
         </w:tc>
@@ -786,16 +820,17 @@
               <w:rPr>
                 <w:b w:val="0"/>
                 <w:bCs/>
-              </w:rPr>
-            </w:pPr>
-            <w:r>
-              <w:rPr>
-                <w:rFonts w:ascii="inherit" w:hAnsi="inherit" w:cs="Poppins"/>
+                <w:sz w:val="22"/>
+                <w:szCs w:val="22"/>
+              </w:rPr>
+            </w:pPr>
+            <w:r>
+              <w:rPr>
                 <w:b w:val="0"/>
                 <w:bCs/>
                 <w:color w:val="3D3D3D"/>
-                <w:sz w:val="21"/>
-                <w:szCs w:val="21"/>
+                <w:sz w:val="22"/>
+                <w:szCs w:val="22"/>
               </w:rPr>
               <w:t>0</w:t>
             </w:r>
@@ -811,16 +846,17 @@
               <w:rPr>
                 <w:b w:val="0"/>
                 <w:bCs/>
-              </w:rPr>
-            </w:pPr>
-            <w:r>
-              <w:rPr>
-                <w:rFonts w:ascii="inherit" w:hAnsi="inherit" w:cs="Poppins"/>
+                <w:sz w:val="22"/>
+                <w:szCs w:val="22"/>
+              </w:rPr>
+            </w:pPr>
+            <w:r>
+              <w:rPr>
                 <w:b w:val="0"/>
                 <w:bCs/>
                 <w:color w:val="3D3D3D"/>
-                <w:sz w:val="21"/>
-                <w:szCs w:val="21"/>
+                <w:sz w:val="22"/>
+                <w:szCs w:val="22"/>
               </w:rPr>
               <w:t>1</w:t>
             </w:r>
@@ -836,18 +872,19 @@
               <w:rPr>
                 <w:b w:val="0"/>
                 <w:bCs/>
-              </w:rPr>
-            </w:pPr>
-            <w:r>
-              <w:rPr>
-                <w:rFonts w:ascii="inherit" w:hAnsi="inherit" w:cs="Poppins"/>
+                <w:sz w:val="22"/>
+                <w:szCs w:val="22"/>
+              </w:rPr>
+            </w:pPr>
+            <w:r>
+              <w:rPr>
                 <w:b w:val="0"/>
                 <w:bCs/>
                 <w:color w:val="3D3D3D"/>
-                <w:sz w:val="21"/>
-                <w:szCs w:val="21"/>
-              </w:rPr>
-              <w:t>1</w:t>
+                <w:sz w:val="22"/>
+                <w:szCs w:val="22"/>
+              </w:rPr>
+              <w:t>0</w:t>
             </w:r>
           </w:p>
         </w:tc>
@@ -861,16 +898,16 @@
               <w:rPr>
                 <w:b w:val="0"/>
                 <w:bCs/>
-              </w:rPr>
-            </w:pPr>
-            <w:r>
-              <w:rPr>
-                <w:rFonts w:ascii="inherit" w:hAnsi="inherit" w:cs="Poppins"/>
-                <w:b w:val="0"/>
-                <w:bCs/>
-                <w:color w:val="3D3D3D"/>
-                <w:sz w:val="21"/>
-                <w:szCs w:val="21"/>
+                <w:sz w:val="22"/>
+                <w:szCs w:val="22"/>
+              </w:rPr>
+            </w:pPr>
+            <w:r>
+              <w:rPr>
+                <w:b w:val="0"/>
+                <w:bCs/>
+                <w:sz w:val="22"/>
+                <w:szCs w:val="22"/>
               </w:rPr>
               <w:t>1</w:t>
             </w:r>
@@ -886,16 +923,16 @@
               <w:rPr>
                 <w:b w:val="0"/>
                 <w:bCs/>
-              </w:rPr>
-            </w:pPr>
-            <w:r>
-              <w:rPr>
-                <w:rFonts w:ascii="inherit" w:hAnsi="inherit" w:cs="Poppins"/>
-                <w:b w:val="0"/>
-                <w:bCs/>
-                <w:color w:val="3D3D3D"/>
-                <w:sz w:val="21"/>
-                <w:szCs w:val="21"/>
+                <w:sz w:val="22"/>
+                <w:szCs w:val="22"/>
+              </w:rPr>
+            </w:pPr>
+            <w:r>
+              <w:rPr>
+                <w:b w:val="0"/>
+                <w:bCs/>
+                <w:sz w:val="22"/>
+                <w:szCs w:val="22"/>
               </w:rPr>
               <w:t>0</w:t>
             </w:r>
@@ -913,18 +950,19 @@
               <w:rPr>
                 <w:b w:val="0"/>
                 <w:bCs/>
-              </w:rPr>
-            </w:pPr>
-            <w:r>
-              <w:rPr>
-                <w:rFonts w:ascii="inherit" w:hAnsi="inherit" w:cs="Poppins"/>
+                <w:sz w:val="22"/>
+                <w:szCs w:val="22"/>
+              </w:rPr>
+            </w:pPr>
+            <w:r>
+              <w:rPr>
                 <w:b w:val="0"/>
                 <w:bCs/>
                 <w:color w:val="3D3D3D"/>
-                <w:sz w:val="21"/>
-                <w:szCs w:val="21"/>
-              </w:rPr>
-              <w:t>1</w:t>
+                <w:sz w:val="22"/>
+                <w:szCs w:val="22"/>
+              </w:rPr>
+              <w:t>0</w:t>
             </w:r>
           </w:p>
         </w:tc>
@@ -938,18 +976,19 @@
               <w:rPr>
                 <w:b w:val="0"/>
                 <w:bCs/>
-              </w:rPr>
-            </w:pPr>
-            <w:r>
-              <w:rPr>
-                <w:rFonts w:ascii="inherit" w:hAnsi="inherit" w:cs="Poppins"/>
+                <w:sz w:val="22"/>
+                <w:szCs w:val="22"/>
+              </w:rPr>
+            </w:pPr>
+            <w:r>
+              <w:rPr>
                 <w:b w:val="0"/>
                 <w:bCs/>
                 <w:color w:val="3D3D3D"/>
-                <w:sz w:val="21"/>
-                <w:szCs w:val="21"/>
-              </w:rPr>
-              <w:t>0</w:t>
+                <w:sz w:val="22"/>
+                <w:szCs w:val="22"/>
+              </w:rPr>
+              <w:t>1</w:t>
             </w:r>
           </w:p>
         </w:tc>
@@ -963,18 +1002,19 @@
               <w:rPr>
                 <w:b w:val="0"/>
                 <w:bCs/>
-              </w:rPr>
-            </w:pPr>
-            <w:r>
-              <w:rPr>
-                <w:rFonts w:ascii="inherit" w:hAnsi="inherit" w:cs="Poppins"/>
+                <w:sz w:val="22"/>
+                <w:szCs w:val="22"/>
+              </w:rPr>
+            </w:pPr>
+            <w:r>
+              <w:rPr>
                 <w:b w:val="0"/>
                 <w:bCs/>
                 <w:color w:val="3D3D3D"/>
-                <w:sz w:val="21"/>
-                <w:szCs w:val="21"/>
-              </w:rPr>
-              <w:t>0</w:t>
+                <w:sz w:val="22"/>
+                <w:szCs w:val="22"/>
+              </w:rPr>
+              <w:t>1</w:t>
             </w:r>
           </w:p>
         </w:tc>
@@ -988,16 +1028,16 @@
               <w:rPr>
                 <w:b w:val="0"/>
                 <w:bCs/>
-              </w:rPr>
-            </w:pPr>
-            <w:r>
-              <w:rPr>
-                <w:rFonts w:ascii="inherit" w:hAnsi="inherit" w:cs="Poppins"/>
-                <w:b w:val="0"/>
-                <w:bCs/>
-                <w:color w:val="3D3D3D"/>
-                <w:sz w:val="21"/>
-                <w:szCs w:val="21"/>
+                <w:sz w:val="22"/>
+                <w:szCs w:val="22"/>
+              </w:rPr>
+            </w:pPr>
+            <w:r>
+              <w:rPr>
+                <w:b w:val="0"/>
+                <w:bCs/>
+                <w:sz w:val="22"/>
+                <w:szCs w:val="22"/>
               </w:rPr>
               <w:t>0</w:t>
             </w:r>
@@ -1013,16 +1053,16 @@
               <w:rPr>
                 <w:b w:val="0"/>
                 <w:bCs/>
-              </w:rPr>
-            </w:pPr>
-            <w:r>
-              <w:rPr>
-                <w:rFonts w:ascii="inherit" w:hAnsi="inherit" w:cs="Poppins"/>
-                <w:b w:val="0"/>
-                <w:bCs/>
-                <w:color w:val="3D3D3D"/>
-                <w:sz w:val="21"/>
-                <w:szCs w:val="21"/>
+                <w:sz w:val="22"/>
+                <w:szCs w:val="22"/>
+              </w:rPr>
+            </w:pPr>
+            <w:r>
+              <w:rPr>
+                <w:b w:val="0"/>
+                <w:bCs/>
+                <w:sz w:val="22"/>
+                <w:szCs w:val="22"/>
               </w:rPr>
               <w:t>1</w:t>
             </w:r>
@@ -1040,16 +1080,17 @@
               <w:rPr>
                 <w:b w:val="0"/>
                 <w:bCs/>
-              </w:rPr>
-            </w:pPr>
-            <w:r>
-              <w:rPr>
-                <w:rFonts w:ascii="inherit" w:hAnsi="inherit" w:cs="Poppins"/>
+                <w:sz w:val="22"/>
+                <w:szCs w:val="22"/>
+              </w:rPr>
+            </w:pPr>
+            <w:r>
+              <w:rPr>
                 <w:b w:val="0"/>
                 <w:bCs/>
                 <w:color w:val="3D3D3D"/>
-                <w:sz w:val="21"/>
-                <w:szCs w:val="21"/>
+                <w:sz w:val="22"/>
+                <w:szCs w:val="22"/>
               </w:rPr>
               <w:t>1</w:t>
             </w:r>
@@ -1065,16 +1106,17 @@
               <w:rPr>
                 <w:b w:val="0"/>
                 <w:bCs/>
-              </w:rPr>
-            </w:pPr>
-            <w:r>
-              <w:rPr>
-                <w:rFonts w:ascii="inherit" w:hAnsi="inherit" w:cs="Poppins"/>
+                <w:sz w:val="22"/>
+                <w:szCs w:val="22"/>
+              </w:rPr>
+            </w:pPr>
+            <w:r>
+              <w:rPr>
                 <w:b w:val="0"/>
                 <w:bCs/>
                 <w:color w:val="3D3D3D"/>
-                <w:sz w:val="21"/>
-                <w:szCs w:val="21"/>
+                <w:sz w:val="22"/>
+                <w:szCs w:val="22"/>
               </w:rPr>
               <w:t>0</w:t>
             </w:r>
@@ -1090,18 +1132,19 @@
               <w:rPr>
                 <w:b w:val="0"/>
                 <w:bCs/>
-              </w:rPr>
-            </w:pPr>
-            <w:r>
-              <w:rPr>
-                <w:rFonts w:ascii="inherit" w:hAnsi="inherit" w:cs="Poppins"/>
+                <w:sz w:val="22"/>
+                <w:szCs w:val="22"/>
+              </w:rPr>
+            </w:pPr>
+            <w:r>
+              <w:rPr>
                 <w:b w:val="0"/>
                 <w:bCs/>
                 <w:color w:val="3D3D3D"/>
-                <w:sz w:val="21"/>
-                <w:szCs w:val="21"/>
-              </w:rPr>
-              <w:t>1</w:t>
+                <w:sz w:val="22"/>
+                <w:szCs w:val="22"/>
+              </w:rPr>
+              <w:t>0</w:t>
             </w:r>
           </w:p>
         </w:tc>
@@ -1115,16 +1158,16 @@
               <w:rPr>
                 <w:b w:val="0"/>
                 <w:bCs/>
-              </w:rPr>
-            </w:pPr>
-            <w:r>
-              <w:rPr>
-                <w:rFonts w:ascii="inherit" w:hAnsi="inherit" w:cs="Poppins"/>
-                <w:b w:val="0"/>
-                <w:bCs/>
-                <w:color w:val="3D3D3D"/>
-                <w:sz w:val="21"/>
-                <w:szCs w:val="21"/>
+                <w:sz w:val="22"/>
+                <w:szCs w:val="22"/>
+              </w:rPr>
+            </w:pPr>
+            <w:r>
+              <w:rPr>
+                <w:b w:val="0"/>
+                <w:bCs/>
+                <w:sz w:val="22"/>
+                <w:szCs w:val="22"/>
               </w:rPr>
               <w:t>1</w:t>
             </w:r>
@@ -1140,16 +1183,16 @@
               <w:rPr>
                 <w:b w:val="0"/>
                 <w:bCs/>
-              </w:rPr>
-            </w:pPr>
-            <w:r>
-              <w:rPr>
-                <w:rFonts w:ascii="inherit" w:hAnsi="inherit" w:cs="Poppins"/>
-                <w:b w:val="0"/>
-                <w:bCs/>
-                <w:color w:val="3D3D3D"/>
-                <w:sz w:val="21"/>
-                <w:szCs w:val="21"/>
+                <w:sz w:val="22"/>
+                <w:szCs w:val="22"/>
+              </w:rPr>
+            </w:pPr>
+            <w:r>
+              <w:rPr>
+                <w:b w:val="0"/>
+                <w:bCs/>
+                <w:sz w:val="22"/>
+                <w:szCs w:val="22"/>
               </w:rPr>
               <w:t>0</w:t>
             </w:r>
@@ -1167,16 +1210,17 @@
               <w:rPr>
                 <w:b w:val="0"/>
                 <w:bCs/>
-              </w:rPr>
-            </w:pPr>
-            <w:r>
-              <w:rPr>
-                <w:rFonts w:ascii="inherit" w:hAnsi="inherit" w:cs="Poppins"/>
+                <w:sz w:val="22"/>
+                <w:szCs w:val="22"/>
+              </w:rPr>
+            </w:pPr>
+            <w:r>
+              <w:rPr>
                 <w:b w:val="0"/>
                 <w:bCs/>
                 <w:color w:val="3D3D3D"/>
-                <w:sz w:val="21"/>
-                <w:szCs w:val="21"/>
+                <w:sz w:val="22"/>
+                <w:szCs w:val="22"/>
               </w:rPr>
               <w:t>1</w:t>
             </w:r>
@@ -1192,18 +1236,19 @@
               <w:rPr>
                 <w:b w:val="0"/>
                 <w:bCs/>
-              </w:rPr>
-            </w:pPr>
-            <w:r>
-              <w:rPr>
-                <w:rFonts w:ascii="inherit" w:hAnsi="inherit" w:cs="Poppins"/>
+                <w:sz w:val="22"/>
+                <w:szCs w:val="22"/>
+              </w:rPr>
+            </w:pPr>
+            <w:r>
+              <w:rPr>
                 <w:b w:val="0"/>
                 <w:bCs/>
                 <w:color w:val="3D3D3D"/>
-                <w:sz w:val="21"/>
-                <w:szCs w:val="21"/>
-              </w:rPr>
-              <w:t>1</w:t>
+                <w:sz w:val="22"/>
+                <w:szCs w:val="22"/>
+              </w:rPr>
+              <w:t>0</w:t>
             </w:r>
           </w:p>
         </w:tc>
@@ -1217,18 +1262,19 @@
               <w:rPr>
                 <w:b w:val="0"/>
                 <w:bCs/>
-              </w:rPr>
-            </w:pPr>
-            <w:r>
-              <w:rPr>
-                <w:rFonts w:ascii="inherit" w:hAnsi="inherit" w:cs="Poppins"/>
+                <w:sz w:val="22"/>
+                <w:szCs w:val="22"/>
+              </w:rPr>
+            </w:pPr>
+            <w:r>
+              <w:rPr>
                 <w:b w:val="0"/>
                 <w:bCs/>
                 <w:color w:val="3D3D3D"/>
-                <w:sz w:val="21"/>
-                <w:szCs w:val="21"/>
-              </w:rPr>
-              <w:t>0</w:t>
+                <w:sz w:val="22"/>
+                <w:szCs w:val="22"/>
+              </w:rPr>
+              <w:t>1</w:t>
             </w:r>
           </w:p>
         </w:tc>
@@ -1242,18 +1288,18 @@
               <w:rPr>
                 <w:b w:val="0"/>
                 <w:bCs/>
-              </w:rPr>
-            </w:pPr>
-            <w:r>
-              <w:rPr>
-                <w:rFonts w:ascii="inherit" w:hAnsi="inherit" w:cs="Poppins"/>
-                <w:b w:val="0"/>
-                <w:bCs/>
-                <w:color w:val="3D3D3D"/>
-                <w:sz w:val="21"/>
-                <w:szCs w:val="21"/>
-              </w:rPr>
-              <w:t>1</w:t>
+                <w:sz w:val="22"/>
+                <w:szCs w:val="22"/>
+              </w:rPr>
+            </w:pPr>
+            <w:r>
+              <w:rPr>
+                <w:b w:val="0"/>
+                <w:bCs/>
+                <w:sz w:val="22"/>
+                <w:szCs w:val="22"/>
+              </w:rPr>
+              <w:t>0</w:t>
             </w:r>
           </w:p>
         </w:tc>
@@ -1267,18 +1313,18 @@
               <w:rPr>
                 <w:b w:val="0"/>
                 <w:bCs/>
-              </w:rPr>
-            </w:pPr>
-            <w:r>
-              <w:rPr>
-                <w:rFonts w:ascii="inherit" w:hAnsi="inherit" w:cs="Poppins"/>
-                <w:b w:val="0"/>
-                <w:bCs/>
-                <w:color w:val="3D3D3D"/>
-                <w:sz w:val="21"/>
-                <w:szCs w:val="21"/>
-              </w:rPr>
-              <w:t>0</w:t>
+                <w:sz w:val="22"/>
+                <w:szCs w:val="22"/>
+              </w:rPr>
+            </w:pPr>
+            <w:r>
+              <w:rPr>
+                <w:b w:val="0"/>
+                <w:bCs/>
+                <w:sz w:val="22"/>
+                <w:szCs w:val="22"/>
+              </w:rPr>
+              <w:t>1</w:t>
             </w:r>
           </w:p>
         </w:tc>
@@ -1294,16 +1340,17 @@
               <w:rPr>
                 <w:b w:val="0"/>
                 <w:bCs/>
-              </w:rPr>
-            </w:pPr>
-            <w:r>
-              <w:rPr>
-                <w:rFonts w:ascii="inherit" w:hAnsi="inherit" w:cs="Poppins"/>
+                <w:sz w:val="22"/>
+                <w:szCs w:val="22"/>
+              </w:rPr>
+            </w:pPr>
+            <w:r>
+              <w:rPr>
                 <w:b w:val="0"/>
                 <w:bCs/>
                 <w:color w:val="3D3D3D"/>
-                <w:sz w:val="21"/>
-                <w:szCs w:val="21"/>
+                <w:sz w:val="22"/>
+                <w:szCs w:val="22"/>
               </w:rPr>
               <w:t>1</w:t>
             </w:r>
@@ -1319,16 +1366,17 @@
               <w:rPr>
                 <w:b w:val="0"/>
                 <w:bCs/>
-              </w:rPr>
-            </w:pPr>
-            <w:r>
-              <w:rPr>
-                <w:rFonts w:ascii="inherit" w:hAnsi="inherit" w:cs="Poppins"/>
+                <w:sz w:val="22"/>
+                <w:szCs w:val="22"/>
+              </w:rPr>
+            </w:pPr>
+            <w:r>
+              <w:rPr>
                 <w:b w:val="0"/>
                 <w:bCs/>
                 <w:color w:val="3D3D3D"/>
-                <w:sz w:val="21"/>
-                <w:szCs w:val="21"/>
+                <w:sz w:val="22"/>
+                <w:szCs w:val="22"/>
               </w:rPr>
               <w:t>1</w:t>
             </w:r>
@@ -1344,18 +1392,19 @@
               <w:rPr>
                 <w:b w:val="0"/>
                 <w:bCs/>
-              </w:rPr>
-            </w:pPr>
-            <w:r>
-              <w:rPr>
-                <w:rFonts w:ascii="inherit" w:hAnsi="inherit" w:cs="Poppins"/>
+                <w:sz w:val="22"/>
+                <w:szCs w:val="22"/>
+              </w:rPr>
+            </w:pPr>
+            <w:r>
+              <w:rPr>
                 <w:b w:val="0"/>
                 <w:bCs/>
                 <w:color w:val="3D3D3D"/>
-                <w:sz w:val="21"/>
-                <w:szCs w:val="21"/>
-              </w:rPr>
-              <w:t>1</w:t>
+                <w:sz w:val="22"/>
+                <w:szCs w:val="22"/>
+              </w:rPr>
+              <w:t>0</w:t>
             </w:r>
           </w:p>
         </w:tc>
@@ -1369,18 +1418,18 @@
               <w:rPr>
                 <w:b w:val="0"/>
                 <w:bCs/>
-              </w:rPr>
-            </w:pPr>
-            <w:r>
-              <w:rPr>
-                <w:rFonts w:ascii="inherit" w:hAnsi="inherit" w:cs="Poppins"/>
-                <w:b w:val="0"/>
-                <w:bCs/>
-                <w:color w:val="3D3D3D"/>
-                <w:sz w:val="21"/>
-                <w:szCs w:val="21"/>
-              </w:rPr>
-              <w:t>1</w:t>
+                <w:sz w:val="22"/>
+                <w:szCs w:val="22"/>
+              </w:rPr>
+            </w:pPr>
+            <w:r>
+              <w:rPr>
+                <w:b w:val="0"/>
+                <w:bCs/>
+                <w:sz w:val="22"/>
+                <w:szCs w:val="22"/>
+              </w:rPr>
+              <w:t>0</w:t>
             </w:r>
           </w:p>
         </w:tc>
@@ -1394,16 +1443,146 @@
               <w:rPr>
                 <w:b w:val="0"/>
                 <w:bCs/>
-              </w:rPr>
-            </w:pPr>
-            <w:r>
-              <w:rPr>
-                <w:rFonts w:ascii="inherit" w:hAnsi="inherit" w:cs="Poppins"/>
+                <w:sz w:val="22"/>
+                <w:szCs w:val="22"/>
+              </w:rPr>
+            </w:pPr>
+            <w:r>
+              <w:rPr>
+                <w:b w:val="0"/>
+                <w:bCs/>
+                <w:sz w:val="22"/>
+                <w:szCs w:val="22"/>
+              </w:rPr>
+              <w:t>1</w:t>
+            </w:r>
+          </w:p>
+        </w:tc>
+      </w:tr>
+      <w:tr>
+        <w:tc>
+          <w:tcPr>
+            <w:tcW w:w="1915" w:type="dxa"/>
+            <w:vAlign w:val="bottom"/>
+          </w:tcPr>
+          <w:p>
+            <w:pPr>
+              <w:rPr>
+                <w:b w:val="0"/>
+                <w:bCs/>
+                <w:sz w:val="22"/>
+                <w:szCs w:val="22"/>
+              </w:rPr>
+            </w:pPr>
+            <w:r>
+              <w:rPr>
                 <w:b w:val="0"/>
                 <w:bCs/>
                 <w:color w:val="3D3D3D"/>
-                <w:sz w:val="21"/>
-                <w:szCs w:val="21"/>
+                <w:sz w:val="22"/>
+                <w:szCs w:val="22"/>
+              </w:rPr>
+              <w:t>1</w:t>
+            </w:r>
+          </w:p>
+        </w:tc>
+        <w:tc>
+          <w:tcPr>
+            <w:tcW w:w="1915" w:type="dxa"/>
+            <w:vAlign w:val="bottom"/>
+          </w:tcPr>
+          <w:p>
+            <w:pPr>
+              <w:rPr>
+                <w:b w:val="0"/>
+                <w:bCs/>
+                <w:sz w:val="22"/>
+                <w:szCs w:val="22"/>
+              </w:rPr>
+            </w:pPr>
+            <w:r>
+              <w:rPr>
+                <w:b w:val="0"/>
+                <w:bCs/>
+                <w:color w:val="3D3D3D"/>
+                <w:sz w:val="22"/>
+                <w:szCs w:val="22"/>
+              </w:rPr>
+              <w:t>1</w:t>
+            </w:r>
+          </w:p>
+        </w:tc>
+        <w:tc>
+          <w:tcPr>
+            <w:tcW w:w="1915" w:type="dxa"/>
+            <w:vAlign w:val="bottom"/>
+          </w:tcPr>
+          <w:p>
+            <w:pPr>
+              <w:rPr>
+                <w:b w:val="0"/>
+                <w:bCs/>
+                <w:sz w:val="22"/>
+                <w:szCs w:val="22"/>
+              </w:rPr>
+            </w:pPr>
+            <w:r>
+              <w:rPr>
+                <w:b w:val="0"/>
+                <w:bCs/>
+                <w:color w:val="3D3D3D"/>
+                <w:sz w:val="22"/>
+                <w:szCs w:val="22"/>
+              </w:rPr>
+              <w:t>1</w:t>
+            </w:r>
+          </w:p>
+        </w:tc>
+        <w:tc>
+          <w:tcPr>
+            <w:tcW w:w="1915" w:type="dxa"/>
+            <w:vAlign w:val="bottom"/>
+          </w:tcPr>
+          <w:p>
+            <w:pPr>
+              <w:rPr>
+                <w:b w:val="0"/>
+                <w:bCs/>
+                <w:sz w:val="22"/>
+                <w:szCs w:val="22"/>
+              </w:rPr>
+            </w:pPr>
+            <w:r>
+              <w:rPr>
+                <w:b w:val="0"/>
+                <w:bCs/>
+                <w:sz w:val="22"/>
+                <w:szCs w:val="22"/>
+              </w:rPr>
+              <w:t>1</w:t>
+            </w:r>
+          </w:p>
+        </w:tc>
+        <w:tc>
+          <w:tcPr>
+            <w:tcW w:w="1916" w:type="dxa"/>
+            <w:vAlign w:val="bottom"/>
+          </w:tcPr>
+          <w:p>
+            <w:pPr>
+              <w:rPr>
+                <w:b w:val="0"/>
+                <w:bCs/>
+                <w:sz w:val="22"/>
+                <w:szCs w:val="22"/>
+              </w:rPr>
+            </w:pPr>
+            <w:r>
+              <w:rPr>
+                <w:b w:val="0"/>
+                <w:bCs/>
+                <w:sz w:val="22"/>
+                <w:szCs w:val="22"/>
               </w:rPr>
               <w:t>1</w:t>
             </w:r>
@@ -1431,6 +1610,7 @@
           <w:bCs/>
           <w:iCs/>
         </w:rPr>
+        <w:lastRenderedPageBreak/>
         <w:t>Mô tả bằng ngôn ngữ Verilog</w:t>
       </w:r>
     </w:p>
@@ -3711,21 +3891,34 @@
               <w:rPr>
                 <w:rFonts w:ascii="Consolas" w:eastAsia="Times New Roman" w:hAnsi="Consolas"/>
                 <w:b w:val="0"/>
-                <w:color w:val="000000"/>
-                <w:sz w:val="21"/>
-                <w:szCs w:val="21"/>
-              </w:rPr>
-            </w:pPr>
-            <w:r>
-              <w:rPr>
-                <w:rFonts w:ascii="Consolas" w:eastAsia="Times New Roman" w:hAnsi="Consolas"/>
-                <w:b w:val="0"/>
                 <w:color w:val="0000FF"/>
                 <w:sz w:val="21"/>
                 <w:szCs w:val="21"/>
               </w:rPr>
+            </w:pPr>
+            <w:r>
+              <w:rPr>
+                <w:rFonts w:ascii="Consolas" w:eastAsia="Times New Roman" w:hAnsi="Consolas"/>
+                <w:b w:val="0"/>
+                <w:color w:val="0000FF"/>
+                <w:sz w:val="21"/>
+                <w:szCs w:val="21"/>
+              </w:rPr>
               <w:t>endmodule</w:t>
             </w:r>
+          </w:p>
+          <w:p>
+            <w:pPr>
+              <w:shd w:val="clear" w:color="auto" w:fill="FFFFFF"/>
+              <w:spacing w:line="285" w:lineRule="atLeast"/>
+              <w:rPr>
+                <w:rFonts w:ascii="Consolas" w:eastAsia="Times New Roman" w:hAnsi="Consolas"/>
+                <w:b w:val="0"/>
+                <w:color w:val="000000"/>
+                <w:sz w:val="21"/>
+                <w:szCs w:val="21"/>
+              </w:rPr>
+            </w:pPr>
           </w:p>
         </w:tc>
       </w:tr>
@@ -3737,6 +3930,15 @@
           <w:iCs/>
         </w:rPr>
       </w:pPr>
+    </w:p>
+    <w:p>
+      <w:pPr>
+        <w:rPr>
+          <w:bCs/>
+          <w:iCs/>
+        </w:rPr>
+      </w:pPr>
+      <w:bookmarkStart w:id="0" w:name="_Hlk193913046"/>
       <w:r>
         <w:rPr>
           <w:bCs/>
@@ -3746,6 +3948,7 @@
         <w:t>Kết quả mô phỏng</w:t>
       </w:r>
     </w:p>
+    <w:bookmarkEnd w:id="0"/>
     <w:p>
       <w:pPr>
         <w:keepNext/>
@@ -3809,19 +4012,29 @@
       <w:r>
         <w:t xml:space="preserve"> </w:t>
       </w:r>
-      <w:fldSimple w:instr=" SEQ Figure \* ARABIC ">
-        <w:r>
-          <w:rPr>
-            <w:noProof/>
-          </w:rPr>
-          <w:t>2</w:t>
-        </w:r>
-      </w:fldSimple>
       <w:r>
-        <w:t xml:space="preserve">: </w:t>
+        <w:fldChar w:fldCharType="begin"/>
       </w:r>
       <w:r>
-        <w:t xml:space="preserve">Hình ảnh sóng cho thấy sự thay đổi của các tín hiệu A, B, và R theo thời gian dựa vào module thiết kế </w:t>
+        <w:instrText xml:space="preserve"> SEQ Figure \* ARABIC </w:instrText>
+      </w:r>
+      <w:r>
+        <w:fldChar w:fldCharType="separate"/>
+      </w:r>
+      <w:r>
+        <w:rPr>
+          <w:noProof/>
+        </w:rPr>
+        <w:t>2</w:t>
+      </w:r>
+      <w:r>
+        <w:rPr>
+          <w:noProof/>
+        </w:rPr>
+        <w:fldChar w:fldCharType="end"/>
+      </w:r>
+      <w:r>
+        <w:t xml:space="preserve">: Hình ảnh sóng cho thấy sự thay đổi của các tín hiệu A, B, và R theo thời gian dựa vào module thiết kế </w:t>
       </w:r>
     </w:p>
     <w:p>
@@ -3958,27 +4171,14 @@
       <w:r>
         <w:t xml:space="preserve"> </w:t>
       </w:r>
-      <w:r>
-        <w:fldChar w:fldCharType="begin"/>
-      </w:r>
-      <w:r>
-        <w:instrText xml:space="preserve"> SEQ Figure \* ARABIC </w:instrText>
-      </w:r>
-      <w:r>
-        <w:fldChar w:fldCharType="separate"/>
-      </w:r>
-      <w:r>
-        <w:rPr>
-          <w:noProof/>
-        </w:rPr>
-        <w:t>3</w:t>
-      </w:r>
-      <w:r>
-        <w:rPr>
-          <w:noProof/>
-        </w:rPr>
-        <w:fldChar w:fldCharType="end"/>
-      </w:r>
+      <w:fldSimple w:instr=" SEQ Figure \* ARABIC ">
+        <w:r>
+          <w:rPr>
+            <w:noProof/>
+          </w:rPr>
+          <w:t>3</w:t>
+        </w:r>
+      </w:fldSimple>
       <w:r>
         <w:t>: Sơ đồ khối mạch đa hợp 8 sang 1</w:t>
       </w:r>
@@ -4918,7 +5118,7 @@
           <w:iCs/>
         </w:rPr>
       </w:pPr>
-      <w:bookmarkStart w:id="0" w:name="_Hlk193320090"/>
+      <w:bookmarkStart w:id="1" w:name="_Hlk193320090"/>
     </w:p>
     <w:p>
       <w:pPr>
@@ -4949,7 +5149,7 @@
           <w:tcPr>
             <w:tcW w:w="9576" w:type="dxa"/>
           </w:tcPr>
-          <w:bookmarkEnd w:id="0"/>
+          <w:bookmarkEnd w:id="1"/>
           <w:p>
             <w:pPr>
               <w:shd w:val="clear" w:color="auto" w:fill="FFFFFF"/>
@@ -6696,10 +6896,7 @@
         <w:t xml:space="preserve">: </w:t>
       </w:r>
       <w:r>
-        <w:t xml:space="preserve">Tín hiệu s từ tín hiệu này tăng dần giá trị từ 000 (0) đến 001 (1), 010 (2), 011 (3), và tiếp tục đến 111 (7) rồi quay lại 000 và ta thấy </w:t>
-      </w:r>
-      <w:r>
-        <w:t>:</w:t>
+        <w:t>Tín hiệu s từ tín hiệu này tăng dần giá trị từ 000 (0) đến 001 (1), 010 (2), 011 (3), và tiếp tục đến 111 (7) rồi quay lại 000 và ta thấy :</w:t>
       </w:r>
     </w:p>
     <w:p>
@@ -6743,19 +6940,7 @@
         </w:rPr>
       </w:pPr>
       <w:r>
-        <w:t xml:space="preserve">Vậy mạch </w:t>
-      </w:r>
-      <w:r>
-        <w:t xml:space="preserve">đa hợp 8 sang 1 </w:t>
-      </w:r>
-      <w:r>
-        <w:t>hoạt d</w:t>
-      </w:r>
-      <w:r>
-        <w:t>ộn</w:t>
-      </w:r>
-      <w:r>
-        <w:t>g chính xác</w:t>
+        <w:t>Vậy mạch đa hợp 8 sang 1 hoạt dộng chính xác</w:t>
       </w:r>
     </w:p>
     <w:p>
@@ -6836,27 +7021,14 @@
       <w:r>
         <w:t xml:space="preserve"> </w:t>
       </w:r>
-      <w:r>
-        <w:fldChar w:fldCharType="begin"/>
-      </w:r>
-      <w:r>
-        <w:instrText xml:space="preserve"> SEQ Figure \* ARABIC </w:instrText>
-      </w:r>
-      <w:r>
-        <w:fldChar w:fldCharType="separate"/>
-      </w:r>
-      <w:r>
-        <w:rPr>
-          <w:noProof/>
-        </w:rPr>
-        <w:t>4</w:t>
-      </w:r>
-      <w:r>
-        <w:rPr>
-          <w:noProof/>
-        </w:rPr>
-        <w:fldChar w:fldCharType="end"/>
-      </w:r>
+      <w:fldSimple w:instr=" SEQ Figure \* ARABIC ">
+        <w:r>
+          <w:rPr>
+            <w:noProof/>
+          </w:rPr>
+          <w:t>4</w:t>
+        </w:r>
+      </w:fldSimple>
       <w:r>
         <w:t>: Sơ đồ mạch giải đa hợp 1 sang 8</w:t>
       </w:r>
@@ -6929,7 +7101,7 @@
                 <w:szCs w:val="18"/>
               </w:rPr>
             </w:pPr>
-            <w:bookmarkStart w:id="1" w:name="_Hlk193321875"/>
+            <w:bookmarkStart w:id="2" w:name="_Hlk193321875"/>
             <w:r>
               <w:rPr>
                 <w:rFonts w:eastAsia="Times New Roman"/>
@@ -10282,7 +10454,7 @@
       </w:tr>
       <w:tr>
         <w:trPr>
-          <w:trHeight w:val="152"/>
+          <w:trHeight w:val="20"/>
         </w:trPr>
         <w:tc>
           <w:tcPr>
@@ -10692,7 +10864,7 @@
           </w:p>
         </w:tc>
       </w:tr>
-      <w:bookmarkEnd w:id="1"/>
+      <w:bookmarkEnd w:id="2"/>
     </w:tbl>
     <w:p>
       <w:pPr>
@@ -12758,27 +12930,14 @@
       <w:r>
         <w:t xml:space="preserve"> </w:t>
       </w:r>
-      <w:r>
-        <w:fldChar w:fldCharType="begin"/>
-      </w:r>
-      <w:r>
-        <w:instrText xml:space="preserve"> SEQ Figure \* ARABIC </w:instrText>
-      </w:r>
-      <w:r>
-        <w:fldChar w:fldCharType="separate"/>
-      </w:r>
-      <w:r>
-        <w:rPr>
-          <w:noProof/>
-        </w:rPr>
-        <w:t>5</w:t>
-      </w:r>
-      <w:r>
-        <w:rPr>
-          <w:noProof/>
-        </w:rPr>
-        <w:fldChar w:fldCharType="end"/>
-      </w:r>
+      <w:fldSimple w:instr=" SEQ Figure \* ARABIC ">
+        <w:r>
+          <w:rPr>
+            <w:noProof/>
+          </w:rPr>
+          <w:t>5</w:t>
+        </w:r>
+      </w:fldSimple>
       <w:r>
         <w:t xml:space="preserve">: </w:t>
       </w:r>
@@ -12804,10 +12963,7 @@
     </w:p>
     <w:p>
       <w:r>
-        <w:t xml:space="preserve">Vậy mạch </w:t>
-      </w:r>
-      <w:r>
-        <w:t>giải đa hợp 1 sang 8 hoạt động chính xác</w:t>
+        <w:t>Vậy mạch giải đa hợp 1 sang 8 hoạt động chính xác</w:t>
       </w:r>
     </w:p>
     <w:p>
@@ -12831,7 +12987,7 @@
         </w:rPr>
         <w:t xml:space="preserve">Thiết kế và mô phỏng mạch </w:t>
       </w:r>
-      <w:bookmarkStart w:id="2" w:name="_Hlk193494423"/>
+      <w:bookmarkStart w:id="3" w:name="_Hlk193494423"/>
       <w:r>
         <w:rPr>
           <w:b w:val="0"/>
@@ -12845,7 +13001,7 @@
         <w:t>ngõ ra tích cực mức thấp</w:t>
       </w:r>
     </w:p>
-    <w:bookmarkEnd w:id="2"/>
+    <w:bookmarkEnd w:id="3"/>
     <w:p>
       <w:pPr>
         <w:keepNext/>
@@ -12905,27 +13061,14 @@
       <w:r>
         <w:t xml:space="preserve"> </w:t>
       </w:r>
-      <w:r>
-        <w:fldChar w:fldCharType="begin"/>
-      </w:r>
-      <w:r>
-        <w:instrText xml:space="preserve"> SEQ Figure \* ARABIC </w:instrText>
-      </w:r>
-      <w:r>
-        <w:fldChar w:fldCharType="separate"/>
-      </w:r>
-      <w:r>
-        <w:rPr>
-          <w:noProof/>
-        </w:rPr>
-        <w:t>6</w:t>
-      </w:r>
-      <w:r>
-        <w:rPr>
-          <w:noProof/>
-        </w:rPr>
-        <w:fldChar w:fldCharType="end"/>
-      </w:r>
+      <w:fldSimple w:instr=" SEQ Figure \* ARABIC ">
+        <w:r>
+          <w:rPr>
+            <w:noProof/>
+          </w:rPr>
+          <w:t>6</w:t>
+        </w:r>
+      </w:fldSimple>
       <w:r>
         <w:t xml:space="preserve">: </w:t>
       </w:r>
@@ -12966,6 +13109,7 @@
             <w:gridSpan w:val="4"/>
           </w:tcPr>
           <w:p>
+            <w:bookmarkStart w:id="4" w:name="_Hlk193916408"/>
             <w:r>
               <w:t>Input</w:t>
             </w:r>
@@ -15404,6 +15548,7 @@
         </w:tc>
       </w:tr>
     </w:tbl>
+    <w:bookmarkEnd w:id="4"/>
     <w:p>
       <w:pPr>
         <w:spacing w:before="240"/>
@@ -17134,16 +17279,7 @@
         <w:pStyle w:val="Caption"/>
       </w:pPr>
       <w:r>
-        <w:t>Hình 8: Hình ảnh sóng mô tả ban đầu</w:t>
-      </w:r>
-      <w:r>
-        <w:t xml:space="preserve"> cấp tín hiệu enable = 1 , in = 0 và sel[0] thay đổi sau mỗi 10ns</w:t>
-      </w:r>
-      <w:r>
-        <w:t xml:space="preserve">, </w:t>
-      </w:r>
-      <w:r>
-        <w:t>sel[1] thay đổi sau mỗi 20n, sel[2] thay đổi sau mỗi 40ns.</w:t>
+        <w:t>Hình 8: Hình ảnh sóng mô tả ban đầu cấp tín hiệu enable = 1 , in = 0 và sel[0] thay đổi sau mỗi 10ns, sel[1] thay đổi sau mỗi 20n, sel[2] thay đổi sau mỗi 40ns.</w:t>
       </w:r>
     </w:p>
     <w:p>
@@ -17159,16 +17295,7 @@
         <w:pStyle w:val="Caption"/>
       </w:pPr>
       <w:r>
-        <w:t xml:space="preserve">- Sau 50ns, en = </w:t>
-      </w:r>
-      <w:r>
-        <w:t>0</w:t>
-      </w:r>
-      <w:r>
-        <w:t xml:space="preserve"> ta thấy in = 010, thì out[2] =  0, các bit còn lại của out bằng 1. Tương tự  in = 101 thì out[3] = 0</w:t>
-      </w:r>
-      <w:r>
-        <w:t xml:space="preserve"> ,..</w:t>
+        <w:t>- Sau 50ns, en = 0 ta thấy in = 010, thì out[2] =  0, các bit còn lại của out bằng 1. Tương tự  in = 101 thì out[3] = 0 ,..</w:t>
       </w:r>
     </w:p>
     <w:p>
@@ -17179,10 +17306,7 @@
         <w:t>giả mã 3 sang 8 có tín hiệu cho phép (enable –EN) ngõ ra tích cực mức thấp</w:t>
       </w:r>
       <w:r>
-        <w:t xml:space="preserve"> </w:t>
-      </w:r>
-      <w:r>
-        <w:t>hoạt động chính xác</w:t>
+        <w:t xml:space="preserve"> hoạt động chính xác</w:t>
       </w:r>
     </w:p>
     <w:p>
@@ -21473,13 +21597,7 @@
         <w:pStyle w:val="Caption"/>
       </w:pPr>
       <w:r>
-        <w:t xml:space="preserve">Hình </w:t>
-      </w:r>
-      <w:r>
-        <w:t>9</w:t>
-      </w:r>
-      <w:r>
-        <w:t xml:space="preserve">: Hình ảnh sóng mô tả ban đầu cấp tín hiệu enable = </w:t>
+        <w:t xml:space="preserve">Hình 9: Hình ảnh sóng mô tả ban đầu cấp tín hiệu enable = </w:t>
       </w:r>
       <w:r>
         <w:t>0</w:t>
@@ -21493,13 +21611,7 @@
         <w:pStyle w:val="Caption"/>
       </w:pPr>
       <w:r>
-        <w:t xml:space="preserve">- Trước 50ns , en = </w:t>
-      </w:r>
-      <w:r>
-        <w:t xml:space="preserve">0 </w:t>
-      </w:r>
-      <w:r>
-        <w:t xml:space="preserve"> nên out = 0 bất kể input </w:t>
+        <w:t xml:space="preserve">- Trước 50ns , en = 0  nên out = 0 bất kể input </w:t>
       </w:r>
     </w:p>
     <w:p>
@@ -21554,10 +21666,7 @@
         <w:t xml:space="preserve">giả mã 3 sang 8 có tín hiệu cho phép (enable –EN) ngõ ra tích cực mức </w:t>
       </w:r>
       <w:r>
-        <w:t>cao</w:t>
-      </w:r>
-      <w:r>
-        <w:t xml:space="preserve"> hoạt động chính xác</w:t>
+        <w:t>cao hoạt động chính xác</w:t>
       </w:r>
     </w:p>
     <w:p>

</xml_diff>

<commit_message>
update c4 & c5
</commit_message>
<xml_diff>
--- a/Chapter 4/Quick Question. Chapter 04.docx
+++ b/Chapter 4/Quick Question. Chapter 04.docx
@@ -444,27 +444,14 @@
       <w:r>
         <w:t xml:space="preserve"> </w:t>
       </w:r>
-      <w:r>
-        <w:fldChar w:fldCharType="begin"/>
-      </w:r>
-      <w:r>
-        <w:instrText xml:space="preserve"> SEQ Figure \* ARABIC </w:instrText>
-      </w:r>
-      <w:r>
-        <w:fldChar w:fldCharType="separate"/>
-      </w:r>
-      <w:r>
-        <w:rPr>
-          <w:noProof/>
-        </w:rPr>
-        <w:t>1</w:t>
-      </w:r>
-      <w:r>
-        <w:rPr>
-          <w:noProof/>
-        </w:rPr>
-        <w:fldChar w:fldCharType="end"/>
-      </w:r>
+      <w:fldSimple w:instr=" SEQ Figure \* ARABIC ">
+        <w:r>
+          <w:rPr>
+            <w:noProof/>
+          </w:rPr>
+          <w:t>1</w:t>
+        </w:r>
+      </w:fldSimple>
       <w:r>
         <w:t>: Mạch cộng toàn phần 4 bit</w:t>
       </w:r>
@@ -4012,27 +3999,14 @@
       <w:r>
         <w:t xml:space="preserve"> </w:t>
       </w:r>
-      <w:r>
-        <w:fldChar w:fldCharType="begin"/>
-      </w:r>
-      <w:r>
-        <w:instrText xml:space="preserve"> SEQ Figure \* ARABIC </w:instrText>
-      </w:r>
-      <w:r>
-        <w:fldChar w:fldCharType="separate"/>
-      </w:r>
-      <w:r>
-        <w:rPr>
-          <w:noProof/>
-        </w:rPr>
-        <w:t>2</w:t>
-      </w:r>
-      <w:r>
-        <w:rPr>
-          <w:noProof/>
-        </w:rPr>
-        <w:fldChar w:fldCharType="end"/>
-      </w:r>
+      <w:fldSimple w:instr=" SEQ Figure \* ARABIC ">
+        <w:r>
+          <w:rPr>
+            <w:noProof/>
+          </w:rPr>
+          <w:t>2</w:t>
+        </w:r>
+      </w:fldSimple>
       <w:r>
         <w:t xml:space="preserve">: Hình ảnh sóng cho thấy sự thay đổi của các tín hiệu A, B, và R theo thời gian dựa vào module thiết kế </w:t>
       </w:r>
@@ -4171,14 +4145,27 @@
       <w:r>
         <w:t xml:space="preserve"> </w:t>
       </w:r>
-      <w:fldSimple w:instr=" SEQ Figure \* ARABIC ">
-        <w:r>
-          <w:rPr>
-            <w:noProof/>
-          </w:rPr>
-          <w:t>3</w:t>
-        </w:r>
-      </w:fldSimple>
+      <w:r>
+        <w:fldChar w:fldCharType="begin"/>
+      </w:r>
+      <w:r>
+        <w:instrText xml:space="preserve"> SEQ Figure \* ARABIC </w:instrText>
+      </w:r>
+      <w:r>
+        <w:fldChar w:fldCharType="separate"/>
+      </w:r>
+      <w:r>
+        <w:rPr>
+          <w:noProof/>
+        </w:rPr>
+        <w:t>3</w:t>
+      </w:r>
+      <w:r>
+        <w:rPr>
+          <w:noProof/>
+        </w:rPr>
+        <w:fldChar w:fldCharType="end"/>
+      </w:r>
       <w:r>
         <w:t>: Sơ đồ khối mạch đa hợp 8 sang 1</w:t>
       </w:r>
@@ -5113,20 +5100,13 @@
     </w:tbl>
     <w:p>
       <w:pPr>
+        <w:spacing w:before="240"/>
         <w:rPr>
           <w:bCs/>
           <w:iCs/>
         </w:rPr>
       </w:pPr>
       <w:bookmarkStart w:id="1" w:name="_Hlk193320090"/>
-    </w:p>
-    <w:p>
-      <w:pPr>
-        <w:rPr>
-          <w:bCs/>
-          <w:iCs/>
-        </w:rPr>
-      </w:pPr>
       <w:r>
         <w:rPr>
           <w:bCs/>
@@ -5471,7 +5451,6 @@
                 <w:sz w:val="21"/>
                 <w:szCs w:val="21"/>
               </w:rPr>
-              <w:lastRenderedPageBreak/>
               <w:t>// initialize w and s to 000 and 00, respectively</w:t>
             </w:r>
           </w:p>
@@ -5495,6 +5474,7 @@
                 <w:sz w:val="21"/>
                 <w:szCs w:val="21"/>
               </w:rPr>
+              <w:lastRenderedPageBreak/>
               <w:t>initial</w:t>
             </w:r>
             <w:r>
@@ -7021,14 +7001,27 @@
       <w:r>
         <w:t xml:space="preserve"> </w:t>
       </w:r>
-      <w:fldSimple w:instr=" SEQ Figure \* ARABIC ">
-        <w:r>
-          <w:rPr>
-            <w:noProof/>
-          </w:rPr>
-          <w:t>4</w:t>
-        </w:r>
-      </w:fldSimple>
+      <w:r>
+        <w:fldChar w:fldCharType="begin"/>
+      </w:r>
+      <w:r>
+        <w:instrText xml:space="preserve"> SEQ Figure \* ARABIC </w:instrText>
+      </w:r>
+      <w:r>
+        <w:fldChar w:fldCharType="separate"/>
+      </w:r>
+      <w:r>
+        <w:rPr>
+          <w:noProof/>
+        </w:rPr>
+        <w:t>4</w:t>
+      </w:r>
+      <w:r>
+        <w:rPr>
+          <w:noProof/>
+        </w:rPr>
+        <w:fldChar w:fldCharType="end"/>
+      </w:r>
       <w:r>
         <w:t>: Sơ đồ mạch giải đa hợp 1 sang 8</w:t>
       </w:r>
@@ -10936,37 +10929,17 @@
               <w:rPr>
                 <w:rFonts w:ascii="Consolas" w:eastAsia="Times New Roman" w:hAnsi="Consolas"/>
                 <w:b w:val="0"/>
-                <w:color w:val="0000FF"/>
-                <w:sz w:val="21"/>
-                <w:szCs w:val="21"/>
-              </w:rPr>
-              <w:t>module</w:t>
-            </w:r>
-            <w:r>
-              <w:rPr>
-                <w:rFonts w:ascii="Consolas" w:eastAsia="Times New Roman" w:hAnsi="Consolas"/>
-                <w:b w:val="0"/>
-                <w:color w:val="000000"/>
-                <w:sz w:val="21"/>
-                <w:szCs w:val="21"/>
-              </w:rPr>
-              <w:t xml:space="preserve"> </w:t>
-            </w:r>
-            <w:r>
-              <w:rPr>
-                <w:rFonts w:ascii="Consolas" w:eastAsia="Times New Roman" w:hAnsi="Consolas"/>
-                <w:b w:val="0"/>
-                <w:color w:val="267F99"/>
-                <w:sz w:val="21"/>
-                <w:szCs w:val="21"/>
-              </w:rPr>
-              <w:t>mux8to1</w:t>
-            </w:r>
-            <w:r>
-              <w:rPr>
-                <w:rFonts w:ascii="Consolas" w:eastAsia="Times New Roman" w:hAnsi="Consolas"/>
-                <w:b w:val="0"/>
-                <w:color w:val="000000"/>
+                <w:color w:val="000000"/>
+                <w:sz w:val="21"/>
+                <w:szCs w:val="21"/>
+              </w:rPr>
+              <w:t>module demux1to8</w:t>
+            </w:r>
+            <w:r>
+              <w:rPr>
+                <w:rFonts w:ascii="Consolas" w:eastAsia="Times New Roman" w:hAnsi="Consolas"/>
+                <w:b w:val="0"/>
+                <w:color w:val="222222"/>
                 <w:sz w:val="21"/>
                 <w:szCs w:val="21"/>
               </w:rPr>
@@ -10989,7 +10962,7 @@
               <w:rPr>
                 <w:rFonts w:ascii="Consolas" w:eastAsia="Times New Roman" w:hAnsi="Consolas"/>
                 <w:b w:val="0"/>
-                <w:color w:val="0000FF"/>
+                <w:color w:val="795E26"/>
                 <w:sz w:val="21"/>
                 <w:szCs w:val="21"/>
               </w:rPr>
@@ -11003,37 +10976,17 @@
                 <w:sz w:val="21"/>
                 <w:szCs w:val="21"/>
               </w:rPr>
-              <w:t xml:space="preserve"> </w:t>
-            </w:r>
-            <w:r>
-              <w:rPr>
-                <w:rFonts w:ascii="Consolas" w:eastAsia="Times New Roman" w:hAnsi="Consolas"/>
-                <w:b w:val="0"/>
-                <w:color w:val="0000FF"/>
-                <w:sz w:val="21"/>
-                <w:szCs w:val="21"/>
-              </w:rPr>
-              <w:t>wire</w:t>
-            </w:r>
-            <w:r>
-              <w:rPr>
-                <w:rFonts w:ascii="Consolas" w:eastAsia="Times New Roman" w:hAnsi="Consolas"/>
-                <w:b w:val="0"/>
-                <w:color w:val="000000"/>
-                <w:sz w:val="21"/>
-                <w:szCs w:val="21"/>
-              </w:rPr>
-              <w:t xml:space="preserve"> [</w:t>
-            </w:r>
-            <w:r>
-              <w:rPr>
-                <w:rFonts w:ascii="Consolas" w:eastAsia="Times New Roman" w:hAnsi="Consolas"/>
-                <w:b w:val="0"/>
-                <w:color w:val="098658"/>
-                <w:sz w:val="21"/>
-                <w:szCs w:val="21"/>
-              </w:rPr>
-              <w:t>7</w:t>
+              <w:t xml:space="preserve"> wire </w:t>
+            </w:r>
+            <w:r>
+              <w:rPr>
+                <w:rFonts w:ascii="Consolas" w:eastAsia="Times New Roman" w:hAnsi="Consolas"/>
+                <w:b w:val="0"/>
+                <w:color w:val="AF00DB"/>
+                <w:sz w:val="21"/>
+                <w:szCs w:val="21"/>
+              </w:rPr>
+              <w:t>in</w:t>
             </w:r>
             <w:r>
               <w:rPr>
@@ -11043,27 +10996,7 @@
                 <w:sz w:val="21"/>
                 <w:szCs w:val="21"/>
               </w:rPr>
-              <w:t>:</w:t>
-            </w:r>
-            <w:r>
-              <w:rPr>
-                <w:rFonts w:ascii="Consolas" w:eastAsia="Times New Roman" w:hAnsi="Consolas"/>
-                <w:b w:val="0"/>
-                <w:color w:val="098658"/>
-                <w:sz w:val="21"/>
-                <w:szCs w:val="21"/>
-              </w:rPr>
-              <w:t>0</w:t>
-            </w:r>
-            <w:r>
-              <w:rPr>
-                <w:rFonts w:ascii="Consolas" w:eastAsia="Times New Roman" w:hAnsi="Consolas"/>
-                <w:b w:val="0"/>
-                <w:color w:val="000000"/>
-                <w:sz w:val="21"/>
-                <w:szCs w:val="21"/>
-              </w:rPr>
-              <w:t xml:space="preserve">] w, </w:t>
+              <w:t>,</w:t>
             </w:r>
           </w:p>
           <w:p>
@@ -11082,7 +11015,7 @@
               <w:rPr>
                 <w:rFonts w:ascii="Consolas" w:eastAsia="Times New Roman" w:hAnsi="Consolas"/>
                 <w:b w:val="0"/>
-                <w:color w:val="0000FF"/>
+                <w:color w:val="795E26"/>
                 <w:sz w:val="21"/>
                 <w:szCs w:val="21"/>
               </w:rPr>
@@ -11096,27 +11029,17 @@
                 <w:sz w:val="21"/>
                 <w:szCs w:val="21"/>
               </w:rPr>
-              <w:t xml:space="preserve"> </w:t>
-            </w:r>
-            <w:r>
-              <w:rPr>
-                <w:rFonts w:ascii="Consolas" w:eastAsia="Times New Roman" w:hAnsi="Consolas"/>
-                <w:b w:val="0"/>
-                <w:color w:val="0000FF"/>
-                <w:sz w:val="21"/>
-                <w:szCs w:val="21"/>
-              </w:rPr>
-              <w:t>wire</w:t>
-            </w:r>
-            <w:r>
-              <w:rPr>
-                <w:rFonts w:ascii="Consolas" w:eastAsia="Times New Roman" w:hAnsi="Consolas"/>
-                <w:b w:val="0"/>
-                <w:color w:val="000000"/>
-                <w:sz w:val="21"/>
-                <w:szCs w:val="21"/>
-              </w:rPr>
-              <w:t xml:space="preserve"> [</w:t>
+              <w:t xml:space="preserve"> wire </w:t>
+            </w:r>
+            <w:r>
+              <w:rPr>
+                <w:rFonts w:ascii="Consolas" w:eastAsia="Times New Roman" w:hAnsi="Consolas"/>
+                <w:b w:val="0"/>
+                <w:color w:val="222222"/>
+                <w:sz w:val="21"/>
+                <w:szCs w:val="21"/>
+              </w:rPr>
+              <w:t>[</w:t>
             </w:r>
             <w:r>
               <w:rPr>
@@ -11152,11 +11075,31 @@
               <w:rPr>
                 <w:rFonts w:ascii="Consolas" w:eastAsia="Times New Roman" w:hAnsi="Consolas"/>
                 <w:b w:val="0"/>
-                <w:color w:val="000000"/>
-                <w:sz w:val="21"/>
-                <w:szCs w:val="21"/>
-              </w:rPr>
-              <w:t xml:space="preserve">] s, </w:t>
+                <w:color w:val="222222"/>
+                <w:sz w:val="21"/>
+                <w:szCs w:val="21"/>
+              </w:rPr>
+              <w:t>]</w:t>
+            </w:r>
+            <w:r>
+              <w:rPr>
+                <w:rFonts w:ascii="Consolas" w:eastAsia="Times New Roman" w:hAnsi="Consolas"/>
+                <w:b w:val="0"/>
+                <w:color w:val="000000"/>
+                <w:sz w:val="21"/>
+                <w:szCs w:val="21"/>
+              </w:rPr>
+              <w:t xml:space="preserve"> sel</w:t>
+            </w:r>
+            <w:r>
+              <w:rPr>
+                <w:rFonts w:ascii="Consolas" w:eastAsia="Times New Roman" w:hAnsi="Consolas"/>
+                <w:b w:val="0"/>
+                <w:color w:val="222222"/>
+                <w:sz w:val="21"/>
+                <w:szCs w:val="21"/>
+              </w:rPr>
+              <w:t>,</w:t>
             </w:r>
           </w:p>
           <w:p>
@@ -11175,41 +11118,91 @@
               <w:rPr>
                 <w:rFonts w:ascii="Consolas" w:eastAsia="Times New Roman" w:hAnsi="Consolas"/>
                 <w:b w:val="0"/>
-                <w:color w:val="0000FF"/>
-                <w:sz w:val="21"/>
-                <w:szCs w:val="21"/>
-              </w:rPr>
-              <w:t>output</w:t>
-            </w:r>
-            <w:r>
-              <w:rPr>
-                <w:rFonts w:ascii="Consolas" w:eastAsia="Times New Roman" w:hAnsi="Consolas"/>
-                <w:b w:val="0"/>
-                <w:color w:val="000000"/>
-                <w:sz w:val="21"/>
-                <w:szCs w:val="21"/>
-              </w:rPr>
-              <w:t xml:space="preserve"> </w:t>
-            </w:r>
-            <w:r>
-              <w:rPr>
-                <w:rFonts w:ascii="Consolas" w:eastAsia="Times New Roman" w:hAnsi="Consolas"/>
-                <w:b w:val="0"/>
-                <w:color w:val="0000FF"/>
-                <w:sz w:val="21"/>
-                <w:szCs w:val="21"/>
-              </w:rPr>
-              <w:t>reg</w:t>
-            </w:r>
-            <w:r>
-              <w:rPr>
-                <w:rFonts w:ascii="Consolas" w:eastAsia="Times New Roman" w:hAnsi="Consolas"/>
-                <w:b w:val="0"/>
-                <w:color w:val="000000"/>
-                <w:sz w:val="21"/>
-                <w:szCs w:val="21"/>
-              </w:rPr>
-              <w:t xml:space="preserve"> y);</w:t>
+                <w:color w:val="000000"/>
+                <w:sz w:val="21"/>
+                <w:szCs w:val="21"/>
+              </w:rPr>
+              <w:t xml:space="preserve">output reg </w:t>
+            </w:r>
+            <w:r>
+              <w:rPr>
+                <w:rFonts w:ascii="Consolas" w:eastAsia="Times New Roman" w:hAnsi="Consolas"/>
+                <w:b w:val="0"/>
+                <w:color w:val="222222"/>
+                <w:sz w:val="21"/>
+                <w:szCs w:val="21"/>
+              </w:rPr>
+              <w:t>[</w:t>
+            </w:r>
+            <w:r>
+              <w:rPr>
+                <w:rFonts w:ascii="Consolas" w:eastAsia="Times New Roman" w:hAnsi="Consolas"/>
+                <w:b w:val="0"/>
+                <w:color w:val="098658"/>
+                <w:sz w:val="21"/>
+                <w:szCs w:val="21"/>
+              </w:rPr>
+              <w:t>7</w:t>
+            </w:r>
+            <w:r>
+              <w:rPr>
+                <w:rFonts w:ascii="Consolas" w:eastAsia="Times New Roman" w:hAnsi="Consolas"/>
+                <w:b w:val="0"/>
+                <w:color w:val="222222"/>
+                <w:sz w:val="21"/>
+                <w:szCs w:val="21"/>
+              </w:rPr>
+              <w:t>:</w:t>
+            </w:r>
+            <w:r>
+              <w:rPr>
+                <w:rFonts w:ascii="Consolas" w:eastAsia="Times New Roman" w:hAnsi="Consolas"/>
+                <w:b w:val="0"/>
+                <w:color w:val="098658"/>
+                <w:sz w:val="21"/>
+                <w:szCs w:val="21"/>
+              </w:rPr>
+              <w:t>0</w:t>
+            </w:r>
+            <w:r>
+              <w:rPr>
+                <w:rFonts w:ascii="Consolas" w:eastAsia="Times New Roman" w:hAnsi="Consolas"/>
+                <w:b w:val="0"/>
+                <w:color w:val="222222"/>
+                <w:sz w:val="21"/>
+                <w:szCs w:val="21"/>
+              </w:rPr>
+              <w:t>]</w:t>
+            </w:r>
+            <w:r>
+              <w:rPr>
+                <w:rFonts w:ascii="Consolas" w:eastAsia="Times New Roman" w:hAnsi="Consolas"/>
+                <w:b w:val="0"/>
+                <w:color w:val="000000"/>
+                <w:sz w:val="21"/>
+                <w:szCs w:val="21"/>
+              </w:rPr>
+              <w:t>out</w:t>
+            </w:r>
+            <w:r>
+              <w:rPr>
+                <w:rFonts w:ascii="Consolas" w:eastAsia="Times New Roman" w:hAnsi="Consolas"/>
+                <w:b w:val="0"/>
+                <w:color w:val="222222"/>
+                <w:sz w:val="21"/>
+                <w:szCs w:val="21"/>
+              </w:rPr>
+              <w:t>)</w:t>
+            </w:r>
+            <w:r>
+              <w:rPr>
+                <w:rFonts w:ascii="Consolas" w:eastAsia="Times New Roman" w:hAnsi="Consolas"/>
+                <w:b w:val="0"/>
+                <w:color w:val="CD3131"/>
+                <w:sz w:val="21"/>
+                <w:szCs w:val="21"/>
+              </w:rPr>
+              <w:t>;</w:t>
             </w:r>
           </w:p>
           <w:p>
@@ -11241,21 +11234,71 @@
               <w:rPr>
                 <w:rFonts w:ascii="Consolas" w:eastAsia="Times New Roman" w:hAnsi="Consolas"/>
                 <w:b w:val="0"/>
+                <w:color w:val="000000"/>
+                <w:sz w:val="21"/>
+                <w:szCs w:val="21"/>
+              </w:rPr>
+              <w:t>always @</w:t>
+            </w:r>
+            <w:r>
+              <w:rPr>
+                <w:rFonts w:ascii="Consolas" w:eastAsia="Times New Roman" w:hAnsi="Consolas"/>
+                <w:b w:val="0"/>
+                <w:color w:val="222222"/>
+                <w:sz w:val="21"/>
+                <w:szCs w:val="21"/>
+              </w:rPr>
+              <w:t>(</w:t>
+            </w:r>
+            <w:r>
+              <w:rPr>
+                <w:rFonts w:ascii="Consolas" w:eastAsia="Times New Roman" w:hAnsi="Consolas"/>
+                <w:b w:val="0"/>
                 <w:color w:val="0000FF"/>
                 <w:sz w:val="21"/>
                 <w:szCs w:val="21"/>
               </w:rPr>
-              <w:t>always</w:t>
-            </w:r>
-            <w:r>
-              <w:rPr>
-                <w:rFonts w:ascii="Consolas" w:eastAsia="Times New Roman" w:hAnsi="Consolas"/>
-                <w:b w:val="0"/>
-                <w:color w:val="000000"/>
-                <w:sz w:val="21"/>
-                <w:szCs w:val="21"/>
-              </w:rPr>
-              <w:t xml:space="preserve"> @(w,s)</w:t>
+              <w:t>in</w:t>
+            </w:r>
+            <w:r>
+              <w:rPr>
+                <w:rFonts w:ascii="Consolas" w:eastAsia="Times New Roman" w:hAnsi="Consolas"/>
+                <w:b w:val="0"/>
+                <w:color w:val="000000"/>
+                <w:sz w:val="21"/>
+                <w:szCs w:val="21"/>
+              </w:rPr>
+              <w:t xml:space="preserve"> </w:t>
+            </w:r>
+            <w:r>
+              <w:rPr>
+                <w:rFonts w:ascii="Consolas" w:eastAsia="Times New Roman" w:hAnsi="Consolas"/>
+                <w:b w:val="0"/>
+                <w:color w:val="0000FF"/>
+                <w:sz w:val="21"/>
+                <w:szCs w:val="21"/>
+              </w:rPr>
+              <w:t>or</w:t>
+            </w:r>
+            <w:r>
+              <w:rPr>
+                <w:rFonts w:ascii="Consolas" w:eastAsia="Times New Roman" w:hAnsi="Consolas"/>
+                <w:b w:val="0"/>
+                <w:color w:val="000000"/>
+                <w:sz w:val="21"/>
+                <w:szCs w:val="21"/>
+              </w:rPr>
+              <w:t xml:space="preserve"> sel</w:t>
+            </w:r>
+            <w:r>
+              <w:rPr>
+                <w:rFonts w:ascii="Consolas" w:eastAsia="Times New Roman" w:hAnsi="Consolas"/>
+                <w:b w:val="0"/>
+                <w:color w:val="222222"/>
+                <w:sz w:val="21"/>
+                <w:szCs w:val="21"/>
+              </w:rPr>
+              <w:t>)</w:t>
             </w:r>
           </w:p>
           <w:p>
@@ -11274,7 +11317,17 @@
               <w:rPr>
                 <w:rFonts w:ascii="Consolas" w:eastAsia="Times New Roman" w:hAnsi="Consolas"/>
                 <w:b w:val="0"/>
-                <w:color w:val="0000FF"/>
+                <w:color w:val="000000"/>
+                <w:sz w:val="21"/>
+                <w:szCs w:val="21"/>
+              </w:rPr>
+              <w:t xml:space="preserve">    </w:t>
+            </w:r>
+            <w:r>
+              <w:rPr>
+                <w:rFonts w:ascii="Consolas" w:eastAsia="Times New Roman" w:hAnsi="Consolas"/>
+                <w:b w:val="0"/>
+                <w:color w:val="AF00DB"/>
                 <w:sz w:val="21"/>
                 <w:szCs w:val="21"/>
               </w:rPr>
@@ -11288,7 +11341,37 @@
                 <w:sz w:val="21"/>
                 <w:szCs w:val="21"/>
               </w:rPr>
-              <w:t>(s)</w:t>
+              <w:t xml:space="preserve"> </w:t>
+            </w:r>
+            <w:r>
+              <w:rPr>
+                <w:rFonts w:ascii="Consolas" w:eastAsia="Times New Roman" w:hAnsi="Consolas"/>
+                <w:b w:val="0"/>
+                <w:color w:val="222222"/>
+                <w:sz w:val="21"/>
+                <w:szCs w:val="21"/>
+              </w:rPr>
+              <w:t>(</w:t>
+            </w:r>
+            <w:r>
+              <w:rPr>
+                <w:rFonts w:ascii="Consolas" w:eastAsia="Times New Roman" w:hAnsi="Consolas"/>
+                <w:b w:val="0"/>
+                <w:color w:val="000000"/>
+                <w:sz w:val="21"/>
+                <w:szCs w:val="21"/>
+              </w:rPr>
+              <w:t>sel</w:t>
+            </w:r>
+            <w:r>
+              <w:rPr>
+                <w:rFonts w:ascii="Consolas" w:eastAsia="Times New Roman" w:hAnsi="Consolas"/>
+                <w:b w:val="0"/>
+                <w:color w:val="222222"/>
+                <w:sz w:val="21"/>
+                <w:szCs w:val="21"/>
+              </w:rPr>
+              <w:t>)</w:t>
             </w:r>
           </w:p>
           <w:p>
@@ -11307,6 +11390,16 @@
               <w:rPr>
                 <w:rFonts w:ascii="Consolas" w:eastAsia="Times New Roman" w:hAnsi="Consolas"/>
                 <w:b w:val="0"/>
+                <w:color w:val="000000"/>
+                <w:sz w:val="21"/>
+                <w:szCs w:val="21"/>
+              </w:rPr>
+              <w:t xml:space="preserve">    </w:t>
+            </w:r>
+            <w:r>
+              <w:rPr>
+                <w:rFonts w:ascii="Consolas" w:eastAsia="Times New Roman" w:hAnsi="Consolas"/>
+                <w:b w:val="0"/>
                 <w:color w:val="098658"/>
                 <w:sz w:val="21"/>
                 <w:szCs w:val="21"/>
@@ -11317,11 +11410,31 @@
               <w:rPr>
                 <w:rFonts w:ascii="Consolas" w:eastAsia="Times New Roman" w:hAnsi="Consolas"/>
                 <w:b w:val="0"/>
-                <w:color w:val="000000"/>
-                <w:sz w:val="21"/>
-                <w:szCs w:val="21"/>
-              </w:rPr>
-              <w:t>: y = w[</w:t>
+                <w:color w:val="222222"/>
+                <w:sz w:val="21"/>
+                <w:szCs w:val="21"/>
+              </w:rPr>
+              <w:t>:</w:t>
+            </w:r>
+            <w:r>
+              <w:rPr>
+                <w:rFonts w:ascii="Consolas" w:eastAsia="Times New Roman" w:hAnsi="Consolas"/>
+                <w:b w:val="0"/>
+                <w:color w:val="000000"/>
+                <w:sz w:val="21"/>
+                <w:szCs w:val="21"/>
+              </w:rPr>
+              <w:t xml:space="preserve"> out</w:t>
+            </w:r>
+            <w:r>
+              <w:rPr>
+                <w:rFonts w:ascii="Consolas" w:eastAsia="Times New Roman" w:hAnsi="Consolas"/>
+                <w:b w:val="0"/>
+                <w:color w:val="222222"/>
+                <w:sz w:val="21"/>
+                <w:szCs w:val="21"/>
+              </w:rPr>
+              <w:t>[</w:t>
             </w:r>
             <w:r>
               <w:rPr>
@@ -11337,11 +11450,41 @@
               <w:rPr>
                 <w:rFonts w:ascii="Consolas" w:eastAsia="Times New Roman" w:hAnsi="Consolas"/>
                 <w:b w:val="0"/>
-                <w:color w:val="000000"/>
-                <w:sz w:val="21"/>
-                <w:szCs w:val="21"/>
-              </w:rPr>
-              <w:t>];</w:t>
+                <w:color w:val="222222"/>
+                <w:sz w:val="21"/>
+                <w:szCs w:val="21"/>
+              </w:rPr>
+              <w:t>]</w:t>
+            </w:r>
+            <w:r>
+              <w:rPr>
+                <w:rFonts w:ascii="Consolas" w:eastAsia="Times New Roman" w:hAnsi="Consolas"/>
+                <w:b w:val="0"/>
+                <w:color w:val="000000"/>
+                <w:sz w:val="21"/>
+                <w:szCs w:val="21"/>
+              </w:rPr>
+              <w:t xml:space="preserve"> = </w:t>
+            </w:r>
+            <w:r>
+              <w:rPr>
+                <w:rFonts w:ascii="Consolas" w:eastAsia="Times New Roman" w:hAnsi="Consolas"/>
+                <w:b w:val="0"/>
+                <w:color w:val="0000FF"/>
+                <w:sz w:val="21"/>
+                <w:szCs w:val="21"/>
+              </w:rPr>
+              <w:t>in</w:t>
+            </w:r>
+            <w:r>
+              <w:rPr>
+                <w:rFonts w:ascii="Consolas" w:eastAsia="Times New Roman" w:hAnsi="Consolas"/>
+                <w:b w:val="0"/>
+                <w:color w:val="CD3131"/>
+                <w:sz w:val="21"/>
+                <w:szCs w:val="21"/>
+              </w:rPr>
+              <w:t>;</w:t>
             </w:r>
           </w:p>
           <w:p>
@@ -11360,6 +11503,16 @@
               <w:rPr>
                 <w:rFonts w:ascii="Consolas" w:eastAsia="Times New Roman" w:hAnsi="Consolas"/>
                 <w:b w:val="0"/>
+                <w:color w:val="000000"/>
+                <w:sz w:val="21"/>
+                <w:szCs w:val="21"/>
+              </w:rPr>
+              <w:t xml:space="preserve">    </w:t>
+            </w:r>
+            <w:r>
+              <w:rPr>
+                <w:rFonts w:ascii="Consolas" w:eastAsia="Times New Roman" w:hAnsi="Consolas"/>
+                <w:b w:val="0"/>
                 <w:color w:val="098658"/>
                 <w:sz w:val="21"/>
                 <w:szCs w:val="21"/>
@@ -11370,11 +11523,31 @@
               <w:rPr>
                 <w:rFonts w:ascii="Consolas" w:eastAsia="Times New Roman" w:hAnsi="Consolas"/>
                 <w:b w:val="0"/>
-                <w:color w:val="000000"/>
-                <w:sz w:val="21"/>
-                <w:szCs w:val="21"/>
-              </w:rPr>
-              <w:t>: y = w[</w:t>
+                <w:color w:val="222222"/>
+                <w:sz w:val="21"/>
+                <w:szCs w:val="21"/>
+              </w:rPr>
+              <w:t>:</w:t>
+            </w:r>
+            <w:r>
+              <w:rPr>
+                <w:rFonts w:ascii="Consolas" w:eastAsia="Times New Roman" w:hAnsi="Consolas"/>
+                <w:b w:val="0"/>
+                <w:color w:val="000000"/>
+                <w:sz w:val="21"/>
+                <w:szCs w:val="21"/>
+              </w:rPr>
+              <w:t xml:space="preserve"> out</w:t>
+            </w:r>
+            <w:r>
+              <w:rPr>
+                <w:rFonts w:ascii="Consolas" w:eastAsia="Times New Roman" w:hAnsi="Consolas"/>
+                <w:b w:val="0"/>
+                <w:color w:val="222222"/>
+                <w:sz w:val="21"/>
+                <w:szCs w:val="21"/>
+              </w:rPr>
+              <w:t>[</w:t>
             </w:r>
             <w:r>
               <w:rPr>
@@ -11390,11 +11563,41 @@
               <w:rPr>
                 <w:rFonts w:ascii="Consolas" w:eastAsia="Times New Roman" w:hAnsi="Consolas"/>
                 <w:b w:val="0"/>
-                <w:color w:val="000000"/>
-                <w:sz w:val="21"/>
-                <w:szCs w:val="21"/>
-              </w:rPr>
-              <w:t>];</w:t>
+                <w:color w:val="222222"/>
+                <w:sz w:val="21"/>
+                <w:szCs w:val="21"/>
+              </w:rPr>
+              <w:t>]</w:t>
+            </w:r>
+            <w:r>
+              <w:rPr>
+                <w:rFonts w:ascii="Consolas" w:eastAsia="Times New Roman" w:hAnsi="Consolas"/>
+                <w:b w:val="0"/>
+                <w:color w:val="000000"/>
+                <w:sz w:val="21"/>
+                <w:szCs w:val="21"/>
+              </w:rPr>
+              <w:t xml:space="preserve"> = </w:t>
+            </w:r>
+            <w:r>
+              <w:rPr>
+                <w:rFonts w:ascii="Consolas" w:eastAsia="Times New Roman" w:hAnsi="Consolas"/>
+                <w:b w:val="0"/>
+                <w:color w:val="0000FF"/>
+                <w:sz w:val="21"/>
+                <w:szCs w:val="21"/>
+              </w:rPr>
+              <w:t>in</w:t>
+            </w:r>
+            <w:r>
+              <w:rPr>
+                <w:rFonts w:ascii="Consolas" w:eastAsia="Times New Roman" w:hAnsi="Consolas"/>
+                <w:b w:val="0"/>
+                <w:color w:val="CD3131"/>
+                <w:sz w:val="21"/>
+                <w:szCs w:val="21"/>
+              </w:rPr>
+              <w:t>;</w:t>
             </w:r>
           </w:p>
           <w:p>
@@ -11413,6 +11616,16 @@
               <w:rPr>
                 <w:rFonts w:ascii="Consolas" w:eastAsia="Times New Roman" w:hAnsi="Consolas"/>
                 <w:b w:val="0"/>
+                <w:color w:val="000000"/>
+                <w:sz w:val="21"/>
+                <w:szCs w:val="21"/>
+              </w:rPr>
+              <w:t xml:space="preserve">    </w:t>
+            </w:r>
+            <w:r>
+              <w:rPr>
+                <w:rFonts w:ascii="Consolas" w:eastAsia="Times New Roman" w:hAnsi="Consolas"/>
+                <w:b w:val="0"/>
                 <w:color w:val="098658"/>
                 <w:sz w:val="21"/>
                 <w:szCs w:val="21"/>
@@ -11423,11 +11636,31 @@
               <w:rPr>
                 <w:rFonts w:ascii="Consolas" w:eastAsia="Times New Roman" w:hAnsi="Consolas"/>
                 <w:b w:val="0"/>
-                <w:color w:val="000000"/>
-                <w:sz w:val="21"/>
-                <w:szCs w:val="21"/>
-              </w:rPr>
-              <w:t>: y = w[</w:t>
+                <w:color w:val="222222"/>
+                <w:sz w:val="21"/>
+                <w:szCs w:val="21"/>
+              </w:rPr>
+              <w:t>:</w:t>
+            </w:r>
+            <w:r>
+              <w:rPr>
+                <w:rFonts w:ascii="Consolas" w:eastAsia="Times New Roman" w:hAnsi="Consolas"/>
+                <w:b w:val="0"/>
+                <w:color w:val="000000"/>
+                <w:sz w:val="21"/>
+                <w:szCs w:val="21"/>
+              </w:rPr>
+              <w:t xml:space="preserve"> out</w:t>
+            </w:r>
+            <w:r>
+              <w:rPr>
+                <w:rFonts w:ascii="Consolas" w:eastAsia="Times New Roman" w:hAnsi="Consolas"/>
+                <w:b w:val="0"/>
+                <w:color w:val="222222"/>
+                <w:sz w:val="21"/>
+                <w:szCs w:val="21"/>
+              </w:rPr>
+              <w:t>[</w:t>
             </w:r>
             <w:r>
               <w:rPr>
@@ -11443,11 +11676,41 @@
               <w:rPr>
                 <w:rFonts w:ascii="Consolas" w:eastAsia="Times New Roman" w:hAnsi="Consolas"/>
                 <w:b w:val="0"/>
-                <w:color w:val="000000"/>
-                <w:sz w:val="21"/>
-                <w:szCs w:val="21"/>
-              </w:rPr>
-              <w:t>];</w:t>
+                <w:color w:val="222222"/>
+                <w:sz w:val="21"/>
+                <w:szCs w:val="21"/>
+              </w:rPr>
+              <w:t>]</w:t>
+            </w:r>
+            <w:r>
+              <w:rPr>
+                <w:rFonts w:ascii="Consolas" w:eastAsia="Times New Roman" w:hAnsi="Consolas"/>
+                <w:b w:val="0"/>
+                <w:color w:val="000000"/>
+                <w:sz w:val="21"/>
+                <w:szCs w:val="21"/>
+              </w:rPr>
+              <w:t xml:space="preserve"> = </w:t>
+            </w:r>
+            <w:r>
+              <w:rPr>
+                <w:rFonts w:ascii="Consolas" w:eastAsia="Times New Roman" w:hAnsi="Consolas"/>
+                <w:b w:val="0"/>
+                <w:color w:val="0000FF"/>
+                <w:sz w:val="21"/>
+                <w:szCs w:val="21"/>
+              </w:rPr>
+              <w:t>in</w:t>
+            </w:r>
+            <w:r>
+              <w:rPr>
+                <w:rFonts w:ascii="Consolas" w:eastAsia="Times New Roman" w:hAnsi="Consolas"/>
+                <w:b w:val="0"/>
+                <w:color w:val="CD3131"/>
+                <w:sz w:val="21"/>
+                <w:szCs w:val="21"/>
+              </w:rPr>
+              <w:t>;</w:t>
             </w:r>
           </w:p>
           <w:p>
@@ -11466,6 +11729,16 @@
               <w:rPr>
                 <w:rFonts w:ascii="Consolas" w:eastAsia="Times New Roman" w:hAnsi="Consolas"/>
                 <w:b w:val="0"/>
+                <w:color w:val="000000"/>
+                <w:sz w:val="21"/>
+                <w:szCs w:val="21"/>
+              </w:rPr>
+              <w:t xml:space="preserve">    </w:t>
+            </w:r>
+            <w:r>
+              <w:rPr>
+                <w:rFonts w:ascii="Consolas" w:eastAsia="Times New Roman" w:hAnsi="Consolas"/>
+                <w:b w:val="0"/>
                 <w:color w:val="098658"/>
                 <w:sz w:val="21"/>
                 <w:szCs w:val="21"/>
@@ -11476,11 +11749,31 @@
               <w:rPr>
                 <w:rFonts w:ascii="Consolas" w:eastAsia="Times New Roman" w:hAnsi="Consolas"/>
                 <w:b w:val="0"/>
-                <w:color w:val="000000"/>
-                <w:sz w:val="21"/>
-                <w:szCs w:val="21"/>
-              </w:rPr>
-              <w:t>: y = w[</w:t>
+                <w:color w:val="222222"/>
+                <w:sz w:val="21"/>
+                <w:szCs w:val="21"/>
+              </w:rPr>
+              <w:t>:</w:t>
+            </w:r>
+            <w:r>
+              <w:rPr>
+                <w:rFonts w:ascii="Consolas" w:eastAsia="Times New Roman" w:hAnsi="Consolas"/>
+                <w:b w:val="0"/>
+                <w:color w:val="000000"/>
+                <w:sz w:val="21"/>
+                <w:szCs w:val="21"/>
+              </w:rPr>
+              <w:t xml:space="preserve"> out</w:t>
+            </w:r>
+            <w:r>
+              <w:rPr>
+                <w:rFonts w:ascii="Consolas" w:eastAsia="Times New Roman" w:hAnsi="Consolas"/>
+                <w:b w:val="0"/>
+                <w:color w:val="222222"/>
+                <w:sz w:val="21"/>
+                <w:szCs w:val="21"/>
+              </w:rPr>
+              <w:t>[</w:t>
             </w:r>
             <w:r>
               <w:rPr>
@@ -11496,11 +11789,41 @@
               <w:rPr>
                 <w:rFonts w:ascii="Consolas" w:eastAsia="Times New Roman" w:hAnsi="Consolas"/>
                 <w:b w:val="0"/>
-                <w:color w:val="000000"/>
-                <w:sz w:val="21"/>
-                <w:szCs w:val="21"/>
-              </w:rPr>
-              <w:t>];</w:t>
+                <w:color w:val="222222"/>
+                <w:sz w:val="21"/>
+                <w:szCs w:val="21"/>
+              </w:rPr>
+              <w:t>]</w:t>
+            </w:r>
+            <w:r>
+              <w:rPr>
+                <w:rFonts w:ascii="Consolas" w:eastAsia="Times New Roman" w:hAnsi="Consolas"/>
+                <w:b w:val="0"/>
+                <w:color w:val="000000"/>
+                <w:sz w:val="21"/>
+                <w:szCs w:val="21"/>
+              </w:rPr>
+              <w:t xml:space="preserve"> = </w:t>
+            </w:r>
+            <w:r>
+              <w:rPr>
+                <w:rFonts w:ascii="Consolas" w:eastAsia="Times New Roman" w:hAnsi="Consolas"/>
+                <w:b w:val="0"/>
+                <w:color w:val="0000FF"/>
+                <w:sz w:val="21"/>
+                <w:szCs w:val="21"/>
+              </w:rPr>
+              <w:t>in</w:t>
+            </w:r>
+            <w:r>
+              <w:rPr>
+                <w:rFonts w:ascii="Consolas" w:eastAsia="Times New Roman" w:hAnsi="Consolas"/>
+                <w:b w:val="0"/>
+                <w:color w:val="CD3131"/>
+                <w:sz w:val="21"/>
+                <w:szCs w:val="21"/>
+              </w:rPr>
+              <w:t>;</w:t>
             </w:r>
           </w:p>
           <w:p>
@@ -11519,6 +11842,16 @@
               <w:rPr>
                 <w:rFonts w:ascii="Consolas" w:eastAsia="Times New Roman" w:hAnsi="Consolas"/>
                 <w:b w:val="0"/>
+                <w:color w:val="000000"/>
+                <w:sz w:val="21"/>
+                <w:szCs w:val="21"/>
+              </w:rPr>
+              <w:t xml:space="preserve">    </w:t>
+            </w:r>
+            <w:r>
+              <w:rPr>
+                <w:rFonts w:ascii="Consolas" w:eastAsia="Times New Roman" w:hAnsi="Consolas"/>
+                <w:b w:val="0"/>
                 <w:color w:val="098658"/>
                 <w:sz w:val="21"/>
                 <w:szCs w:val="21"/>
@@ -11529,11 +11862,31 @@
               <w:rPr>
                 <w:rFonts w:ascii="Consolas" w:eastAsia="Times New Roman" w:hAnsi="Consolas"/>
                 <w:b w:val="0"/>
-                <w:color w:val="000000"/>
-                <w:sz w:val="21"/>
-                <w:szCs w:val="21"/>
-              </w:rPr>
-              <w:t>: y = w[</w:t>
+                <w:color w:val="222222"/>
+                <w:sz w:val="21"/>
+                <w:szCs w:val="21"/>
+              </w:rPr>
+              <w:t>:</w:t>
+            </w:r>
+            <w:r>
+              <w:rPr>
+                <w:rFonts w:ascii="Consolas" w:eastAsia="Times New Roman" w:hAnsi="Consolas"/>
+                <w:b w:val="0"/>
+                <w:color w:val="000000"/>
+                <w:sz w:val="21"/>
+                <w:szCs w:val="21"/>
+              </w:rPr>
+              <w:t xml:space="preserve"> out</w:t>
+            </w:r>
+            <w:r>
+              <w:rPr>
+                <w:rFonts w:ascii="Consolas" w:eastAsia="Times New Roman" w:hAnsi="Consolas"/>
+                <w:b w:val="0"/>
+                <w:color w:val="222222"/>
+                <w:sz w:val="21"/>
+                <w:szCs w:val="21"/>
+              </w:rPr>
+              <w:t>[</w:t>
             </w:r>
             <w:r>
               <w:rPr>
@@ -11549,11 +11902,41 @@
               <w:rPr>
                 <w:rFonts w:ascii="Consolas" w:eastAsia="Times New Roman" w:hAnsi="Consolas"/>
                 <w:b w:val="0"/>
-                <w:color w:val="000000"/>
-                <w:sz w:val="21"/>
-                <w:szCs w:val="21"/>
-              </w:rPr>
-              <w:t>];</w:t>
+                <w:color w:val="222222"/>
+                <w:sz w:val="21"/>
+                <w:szCs w:val="21"/>
+              </w:rPr>
+              <w:t>]</w:t>
+            </w:r>
+            <w:r>
+              <w:rPr>
+                <w:rFonts w:ascii="Consolas" w:eastAsia="Times New Roman" w:hAnsi="Consolas"/>
+                <w:b w:val="0"/>
+                <w:color w:val="000000"/>
+                <w:sz w:val="21"/>
+                <w:szCs w:val="21"/>
+              </w:rPr>
+              <w:t xml:space="preserve"> = </w:t>
+            </w:r>
+            <w:r>
+              <w:rPr>
+                <w:rFonts w:ascii="Consolas" w:eastAsia="Times New Roman" w:hAnsi="Consolas"/>
+                <w:b w:val="0"/>
+                <w:color w:val="0000FF"/>
+                <w:sz w:val="21"/>
+                <w:szCs w:val="21"/>
+              </w:rPr>
+              <w:t>in</w:t>
+            </w:r>
+            <w:r>
+              <w:rPr>
+                <w:rFonts w:ascii="Consolas" w:eastAsia="Times New Roman" w:hAnsi="Consolas"/>
+                <w:b w:val="0"/>
+                <w:color w:val="CD3131"/>
+                <w:sz w:val="21"/>
+                <w:szCs w:val="21"/>
+              </w:rPr>
+              <w:t>;</w:t>
             </w:r>
           </w:p>
           <w:p>
@@ -11572,6 +11955,16 @@
               <w:rPr>
                 <w:rFonts w:ascii="Consolas" w:eastAsia="Times New Roman" w:hAnsi="Consolas"/>
                 <w:b w:val="0"/>
+                <w:color w:val="000000"/>
+                <w:sz w:val="21"/>
+                <w:szCs w:val="21"/>
+              </w:rPr>
+              <w:t xml:space="preserve">    </w:t>
+            </w:r>
+            <w:r>
+              <w:rPr>
+                <w:rFonts w:ascii="Consolas" w:eastAsia="Times New Roman" w:hAnsi="Consolas"/>
+                <w:b w:val="0"/>
                 <w:color w:val="098658"/>
                 <w:sz w:val="21"/>
                 <w:szCs w:val="21"/>
@@ -11582,11 +11975,31 @@
               <w:rPr>
                 <w:rFonts w:ascii="Consolas" w:eastAsia="Times New Roman" w:hAnsi="Consolas"/>
                 <w:b w:val="0"/>
-                <w:color w:val="000000"/>
-                <w:sz w:val="21"/>
-                <w:szCs w:val="21"/>
-              </w:rPr>
-              <w:t>: y = w[</w:t>
+                <w:color w:val="222222"/>
+                <w:sz w:val="21"/>
+                <w:szCs w:val="21"/>
+              </w:rPr>
+              <w:t>:</w:t>
+            </w:r>
+            <w:r>
+              <w:rPr>
+                <w:rFonts w:ascii="Consolas" w:eastAsia="Times New Roman" w:hAnsi="Consolas"/>
+                <w:b w:val="0"/>
+                <w:color w:val="000000"/>
+                <w:sz w:val="21"/>
+                <w:szCs w:val="21"/>
+              </w:rPr>
+              <w:t xml:space="preserve"> out</w:t>
+            </w:r>
+            <w:r>
+              <w:rPr>
+                <w:rFonts w:ascii="Consolas" w:eastAsia="Times New Roman" w:hAnsi="Consolas"/>
+                <w:b w:val="0"/>
+                <w:color w:val="222222"/>
+                <w:sz w:val="21"/>
+                <w:szCs w:val="21"/>
+              </w:rPr>
+              <w:t>[</w:t>
             </w:r>
             <w:r>
               <w:rPr>
@@ -11602,11 +12015,41 @@
               <w:rPr>
                 <w:rFonts w:ascii="Consolas" w:eastAsia="Times New Roman" w:hAnsi="Consolas"/>
                 <w:b w:val="0"/>
-                <w:color w:val="000000"/>
-                <w:sz w:val="21"/>
-                <w:szCs w:val="21"/>
-              </w:rPr>
-              <w:t>];</w:t>
+                <w:color w:val="222222"/>
+                <w:sz w:val="21"/>
+                <w:szCs w:val="21"/>
+              </w:rPr>
+              <w:t>]</w:t>
+            </w:r>
+            <w:r>
+              <w:rPr>
+                <w:rFonts w:ascii="Consolas" w:eastAsia="Times New Roman" w:hAnsi="Consolas"/>
+                <w:b w:val="0"/>
+                <w:color w:val="000000"/>
+                <w:sz w:val="21"/>
+                <w:szCs w:val="21"/>
+              </w:rPr>
+              <w:t xml:space="preserve"> = </w:t>
+            </w:r>
+            <w:r>
+              <w:rPr>
+                <w:rFonts w:ascii="Consolas" w:eastAsia="Times New Roman" w:hAnsi="Consolas"/>
+                <w:b w:val="0"/>
+                <w:color w:val="0000FF"/>
+                <w:sz w:val="21"/>
+                <w:szCs w:val="21"/>
+              </w:rPr>
+              <w:t>in</w:t>
+            </w:r>
+            <w:r>
+              <w:rPr>
+                <w:rFonts w:ascii="Consolas" w:eastAsia="Times New Roman" w:hAnsi="Consolas"/>
+                <w:b w:val="0"/>
+                <w:color w:val="CD3131"/>
+                <w:sz w:val="21"/>
+                <w:szCs w:val="21"/>
+              </w:rPr>
+              <w:t>;</w:t>
             </w:r>
           </w:p>
           <w:p>
@@ -11625,6 +12068,16 @@
               <w:rPr>
                 <w:rFonts w:ascii="Consolas" w:eastAsia="Times New Roman" w:hAnsi="Consolas"/>
                 <w:b w:val="0"/>
+                <w:color w:val="000000"/>
+                <w:sz w:val="21"/>
+                <w:szCs w:val="21"/>
+              </w:rPr>
+              <w:t xml:space="preserve">    </w:t>
+            </w:r>
+            <w:r>
+              <w:rPr>
+                <w:rFonts w:ascii="Consolas" w:eastAsia="Times New Roman" w:hAnsi="Consolas"/>
+                <w:b w:val="0"/>
                 <w:color w:val="098658"/>
                 <w:sz w:val="21"/>
                 <w:szCs w:val="21"/>
@@ -11635,11 +12088,31 @@
               <w:rPr>
                 <w:rFonts w:ascii="Consolas" w:eastAsia="Times New Roman" w:hAnsi="Consolas"/>
                 <w:b w:val="0"/>
-                <w:color w:val="000000"/>
-                <w:sz w:val="21"/>
-                <w:szCs w:val="21"/>
-              </w:rPr>
-              <w:t>: y = w[</w:t>
+                <w:color w:val="222222"/>
+                <w:sz w:val="21"/>
+                <w:szCs w:val="21"/>
+              </w:rPr>
+              <w:t>:</w:t>
+            </w:r>
+            <w:r>
+              <w:rPr>
+                <w:rFonts w:ascii="Consolas" w:eastAsia="Times New Roman" w:hAnsi="Consolas"/>
+                <w:b w:val="0"/>
+                <w:color w:val="000000"/>
+                <w:sz w:val="21"/>
+                <w:szCs w:val="21"/>
+              </w:rPr>
+              <w:t xml:space="preserve"> out</w:t>
+            </w:r>
+            <w:r>
+              <w:rPr>
+                <w:rFonts w:ascii="Consolas" w:eastAsia="Times New Roman" w:hAnsi="Consolas"/>
+                <w:b w:val="0"/>
+                <w:color w:val="222222"/>
+                <w:sz w:val="21"/>
+                <w:szCs w:val="21"/>
+              </w:rPr>
+              <w:t>[</w:t>
             </w:r>
             <w:r>
               <w:rPr>
@@ -11655,11 +12128,41 @@
               <w:rPr>
                 <w:rFonts w:ascii="Consolas" w:eastAsia="Times New Roman" w:hAnsi="Consolas"/>
                 <w:b w:val="0"/>
-                <w:color w:val="000000"/>
-                <w:sz w:val="21"/>
-                <w:szCs w:val="21"/>
-              </w:rPr>
-              <w:t>];</w:t>
+                <w:color w:val="222222"/>
+                <w:sz w:val="21"/>
+                <w:szCs w:val="21"/>
+              </w:rPr>
+              <w:t>]</w:t>
+            </w:r>
+            <w:r>
+              <w:rPr>
+                <w:rFonts w:ascii="Consolas" w:eastAsia="Times New Roman" w:hAnsi="Consolas"/>
+                <w:b w:val="0"/>
+                <w:color w:val="000000"/>
+                <w:sz w:val="21"/>
+                <w:szCs w:val="21"/>
+              </w:rPr>
+              <w:t xml:space="preserve"> = </w:t>
+            </w:r>
+            <w:r>
+              <w:rPr>
+                <w:rFonts w:ascii="Consolas" w:eastAsia="Times New Roman" w:hAnsi="Consolas"/>
+                <w:b w:val="0"/>
+                <w:color w:val="0000FF"/>
+                <w:sz w:val="21"/>
+                <w:szCs w:val="21"/>
+              </w:rPr>
+              <w:t>in</w:t>
+            </w:r>
+            <w:r>
+              <w:rPr>
+                <w:rFonts w:ascii="Consolas" w:eastAsia="Times New Roman" w:hAnsi="Consolas"/>
+                <w:b w:val="0"/>
+                <w:color w:val="CD3131"/>
+                <w:sz w:val="21"/>
+                <w:szCs w:val="21"/>
+              </w:rPr>
+              <w:t>;</w:t>
             </w:r>
           </w:p>
           <w:p>
@@ -11678,41 +12181,101 @@
               <w:rPr>
                 <w:rFonts w:ascii="Consolas" w:eastAsia="Times New Roman" w:hAnsi="Consolas"/>
                 <w:b w:val="0"/>
+                <w:color w:val="000000"/>
+                <w:sz w:val="21"/>
+                <w:szCs w:val="21"/>
+              </w:rPr>
+              <w:t xml:space="preserve">    </w:t>
+            </w:r>
+            <w:r>
+              <w:rPr>
+                <w:rFonts w:ascii="Consolas" w:eastAsia="Times New Roman" w:hAnsi="Consolas"/>
+                <w:b w:val="0"/>
+                <w:color w:val="001080"/>
+                <w:sz w:val="21"/>
+                <w:szCs w:val="21"/>
+              </w:rPr>
+              <w:t>default</w:t>
+            </w:r>
+            <w:r>
+              <w:rPr>
+                <w:rFonts w:ascii="Consolas" w:eastAsia="Times New Roman" w:hAnsi="Consolas"/>
+                <w:b w:val="0"/>
+                <w:color w:val="222222"/>
+                <w:sz w:val="21"/>
+                <w:szCs w:val="21"/>
+              </w:rPr>
+              <w:t>:</w:t>
+            </w:r>
+            <w:r>
+              <w:rPr>
+                <w:rFonts w:ascii="Consolas" w:eastAsia="Times New Roman" w:hAnsi="Consolas"/>
+                <w:b w:val="0"/>
+                <w:color w:val="000000"/>
+                <w:sz w:val="21"/>
+                <w:szCs w:val="21"/>
+              </w:rPr>
+              <w:t xml:space="preserve"> out</w:t>
+            </w:r>
+            <w:r>
+              <w:rPr>
+                <w:rFonts w:ascii="Consolas" w:eastAsia="Times New Roman" w:hAnsi="Consolas"/>
+                <w:b w:val="0"/>
+                <w:color w:val="222222"/>
+                <w:sz w:val="21"/>
+                <w:szCs w:val="21"/>
+              </w:rPr>
+              <w:t>[</w:t>
+            </w:r>
+            <w:r>
+              <w:rPr>
+                <w:rFonts w:ascii="Consolas" w:eastAsia="Times New Roman" w:hAnsi="Consolas"/>
+                <w:b w:val="0"/>
+                <w:color w:val="098658"/>
+                <w:sz w:val="21"/>
+                <w:szCs w:val="21"/>
+              </w:rPr>
+              <w:t>7</w:t>
+            </w:r>
+            <w:r>
+              <w:rPr>
+                <w:rFonts w:ascii="Consolas" w:eastAsia="Times New Roman" w:hAnsi="Consolas"/>
+                <w:b w:val="0"/>
+                <w:color w:val="222222"/>
+                <w:sz w:val="21"/>
+                <w:szCs w:val="21"/>
+              </w:rPr>
+              <w:t>]</w:t>
+            </w:r>
+            <w:r>
+              <w:rPr>
+                <w:rFonts w:ascii="Consolas" w:eastAsia="Times New Roman" w:hAnsi="Consolas"/>
+                <w:b w:val="0"/>
+                <w:color w:val="000000"/>
+                <w:sz w:val="21"/>
+                <w:szCs w:val="21"/>
+              </w:rPr>
+              <w:t xml:space="preserve"> = </w:t>
+            </w:r>
+            <w:r>
+              <w:rPr>
+                <w:rFonts w:ascii="Consolas" w:eastAsia="Times New Roman" w:hAnsi="Consolas"/>
+                <w:b w:val="0"/>
                 <w:color w:val="0000FF"/>
                 <w:sz w:val="21"/>
                 <w:szCs w:val="21"/>
               </w:rPr>
-              <w:t>default</w:t>
-            </w:r>
-            <w:r>
-              <w:rPr>
-                <w:rFonts w:ascii="Consolas" w:eastAsia="Times New Roman" w:hAnsi="Consolas"/>
-                <w:b w:val="0"/>
-                <w:color w:val="000000"/>
-                <w:sz w:val="21"/>
-                <w:szCs w:val="21"/>
-              </w:rPr>
-              <w:t>: y = w[</w:t>
-            </w:r>
-            <w:r>
-              <w:rPr>
-                <w:rFonts w:ascii="Consolas" w:eastAsia="Times New Roman" w:hAnsi="Consolas"/>
-                <w:b w:val="0"/>
-                <w:color w:val="098658"/>
-                <w:sz w:val="21"/>
-                <w:szCs w:val="21"/>
-              </w:rPr>
-              <w:t>7</w:t>
-            </w:r>
-            <w:r>
-              <w:rPr>
-                <w:rFonts w:ascii="Consolas" w:eastAsia="Times New Roman" w:hAnsi="Consolas"/>
-                <w:b w:val="0"/>
-                <w:color w:val="000000"/>
-                <w:sz w:val="21"/>
-                <w:szCs w:val="21"/>
-              </w:rPr>
-              <w:t>];</w:t>
+              <w:t>in</w:t>
+            </w:r>
+            <w:r>
+              <w:rPr>
+                <w:rFonts w:ascii="Consolas" w:eastAsia="Times New Roman" w:hAnsi="Consolas"/>
+                <w:b w:val="0"/>
+                <w:color w:val="CD3131"/>
+                <w:sz w:val="21"/>
+                <w:szCs w:val="21"/>
+              </w:rPr>
+              <w:t>;</w:t>
             </w:r>
           </w:p>
           <w:p>
@@ -11731,11 +12294,11 @@
               <w:rPr>
                 <w:rFonts w:ascii="Consolas" w:eastAsia="Times New Roman" w:hAnsi="Consolas"/>
                 <w:b w:val="0"/>
-                <w:color w:val="0000FF"/>
-                <w:sz w:val="21"/>
-                <w:szCs w:val="21"/>
-              </w:rPr>
-              <w:t>endcase</w:t>
+                <w:color w:val="000000"/>
+                <w:sz w:val="21"/>
+                <w:szCs w:val="21"/>
+              </w:rPr>
+              <w:t>    endcase</w:t>
             </w:r>
           </w:p>
           <w:p>
@@ -11750,11 +12313,24 @@
                 <w:szCs w:val="21"/>
               </w:rPr>
             </w:pPr>
-            <w:r>
-              <w:rPr>
-                <w:rFonts w:ascii="Consolas" w:eastAsia="Times New Roman" w:hAnsi="Consolas"/>
-                <w:b w:val="0"/>
-                <w:color w:val="0000FF"/>
+          </w:p>
+          <w:p>
+            <w:pPr>
+              <w:shd w:val="clear" w:color="auto" w:fill="FFFFFF"/>
+              <w:spacing w:line="285" w:lineRule="atLeast"/>
+              <w:rPr>
+                <w:rFonts w:ascii="Consolas" w:eastAsia="Times New Roman" w:hAnsi="Consolas"/>
+                <w:b w:val="0"/>
+                <w:color w:val="000000"/>
+                <w:sz w:val="21"/>
+                <w:szCs w:val="21"/>
+              </w:rPr>
+            </w:pPr>
+            <w:r>
+              <w:rPr>
+                <w:rFonts w:ascii="Consolas" w:eastAsia="Times New Roman" w:hAnsi="Consolas"/>
+                <w:b w:val="0"/>
+                <w:color w:val="000000"/>
                 <w:sz w:val="21"/>
                 <w:szCs w:val="21"/>
               </w:rPr>
@@ -12820,19 +13396,6 @@
               </w:rPr>
               <w:t xml:space="preserve"> </w:t>
             </w:r>
-          </w:p>
-          <w:p>
-            <w:pPr>
-              <w:shd w:val="clear" w:color="auto" w:fill="FFFFFF"/>
-              <w:spacing w:line="285" w:lineRule="atLeast"/>
-              <w:rPr>
-                <w:rFonts w:ascii="Consolas" w:eastAsia="Times New Roman" w:hAnsi="Consolas"/>
-                <w:b w:val="0"/>
-                <w:color w:val="000000"/>
-                <w:sz w:val="21"/>
-                <w:szCs w:val="21"/>
-              </w:rPr>
-            </w:pPr>
           </w:p>
         </w:tc>
       </w:tr>
@@ -12930,19 +13493,38 @@
       <w:r>
         <w:t xml:space="preserve"> </w:t>
       </w:r>
-      <w:fldSimple w:instr=" SEQ Figure \* ARABIC ">
-        <w:r>
-          <w:rPr>
-            <w:noProof/>
-          </w:rPr>
-          <w:t>5</w:t>
-        </w:r>
-      </w:fldSimple>
+      <w:r>
+        <w:fldChar w:fldCharType="begin"/>
+      </w:r>
+      <w:r>
+        <w:instrText xml:space="preserve"> SEQ Figure \* ARABIC </w:instrText>
+      </w:r>
+      <w:r>
+        <w:fldChar w:fldCharType="separate"/>
+      </w:r>
+      <w:r>
+        <w:rPr>
+          <w:noProof/>
+        </w:rPr>
+        <w:t>5</w:t>
+      </w:r>
+      <w:r>
+        <w:rPr>
+          <w:noProof/>
+        </w:rPr>
+        <w:fldChar w:fldCharType="end"/>
+      </w:r>
       <w:r>
         <w:t xml:space="preserve">: </w:t>
       </w:r>
       <w:r>
-        <w:t xml:space="preserve">Ta cấp tín hiệu in = 1 (mức cao) và thayddoi sau mỗi 80ns </w:t>
+        <w:t>Ta cấp tín hiệu in = 1 (mức cao) và t</w:t>
+      </w:r>
+      <w:r>
+        <w:t>hay đổi</w:t>
+      </w:r>
+      <w:r>
+        <w:t xml:space="preserve"> sau mỗi 80ns </w:t>
       </w:r>
     </w:p>
     <w:p>
@@ -13061,14 +13643,27 @@
       <w:r>
         <w:t xml:space="preserve"> </w:t>
       </w:r>
-      <w:fldSimple w:instr=" SEQ Figure \* ARABIC ">
-        <w:r>
-          <w:rPr>
-            <w:noProof/>
-          </w:rPr>
-          <w:t>6</w:t>
-        </w:r>
-      </w:fldSimple>
+      <w:r>
+        <w:fldChar w:fldCharType="begin"/>
+      </w:r>
+      <w:r>
+        <w:instrText xml:space="preserve"> SEQ Figure \* ARABIC </w:instrText>
+      </w:r>
+      <w:r>
+        <w:fldChar w:fldCharType="separate"/>
+      </w:r>
+      <w:r>
+        <w:rPr>
+          <w:noProof/>
+        </w:rPr>
+        <w:t>6</w:t>
+      </w:r>
+      <w:r>
+        <w:rPr>
+          <w:noProof/>
+        </w:rPr>
+        <w:fldChar w:fldCharType="end"/>
+      </w:r>
       <w:r>
         <w:t xml:space="preserve">: </w:t>
       </w:r>

</xml_diff>